<commit_message>
user manual: work in progress
</commit_message>
<xml_diff>
--- a/user_manual_1.docx
+++ b/user_manual_1.docx
@@ -328,6 +328,7 @@
         <w:pStyle w:val="Heading2"/>
       </w:pPr>
       <w:r>
+        <w:lastRenderedPageBreak/>
         <w:t>Country general information section</w:t>
       </w:r>
     </w:p>
@@ -349,6 +350,1152 @@
           <w:rStyle w:val="Heading3Char"/>
         </w:rPr>
       </w:pPr>
+      <w:r>
+        <w:rPr>
+          <w:rStyle w:val="Heading3Char"/>
+          <w:noProof/>
+        </w:rPr>
+        <mc:AlternateContent>
+          <mc:Choice Requires="wps">
+            <w:drawing>
+              <wp:anchor distT="0" distB="0" distL="114300" distR="114300" simplePos="0" relativeHeight="251676672" behindDoc="0" locked="0" layoutInCell="1" allowOverlap="1" wp14:anchorId="2626A7B4" wp14:editId="09DE2855">
+                <wp:simplePos x="0" y="0"/>
+                <wp:positionH relativeFrom="column">
+                  <wp:posOffset>-148590</wp:posOffset>
+                </wp:positionH>
+                <wp:positionV relativeFrom="paragraph">
+                  <wp:posOffset>3062605</wp:posOffset>
+                </wp:positionV>
+                <wp:extent cx="262255" cy="198755"/>
+                <wp:effectExtent l="0" t="0" r="23495" b="10795"/>
+                <wp:wrapNone/>
+                <wp:docPr id="24" name="Rectangle 24"/>
+                <wp:cNvGraphicFramePr/>
+                <a:graphic xmlns:a="http://schemas.openxmlformats.org/drawingml/2006/main">
+                  <a:graphicData uri="http://schemas.microsoft.com/office/word/2010/wordprocessingShape">
+                    <wps:wsp>
+                      <wps:cNvSpPr/>
+                      <wps:spPr>
+                        <a:xfrm>
+                          <a:off x="0" y="0"/>
+                          <a:ext cx="262255" cy="198755"/>
+                        </a:xfrm>
+                        <a:prstGeom prst="rect">
+                          <a:avLst/>
+                        </a:prstGeom>
+                      </wps:spPr>
+                      <wps:style>
+                        <a:lnRef idx="2">
+                          <a:schemeClr val="accent6"/>
+                        </a:lnRef>
+                        <a:fillRef idx="1">
+                          <a:schemeClr val="lt1"/>
+                        </a:fillRef>
+                        <a:effectRef idx="0">
+                          <a:schemeClr val="accent6"/>
+                        </a:effectRef>
+                        <a:fontRef idx="minor">
+                          <a:schemeClr val="dk1"/>
+                        </a:fontRef>
+                      </wps:style>
+                      <wps:txbx>
+                        <w:txbxContent>
+                          <w:p>
+                            <w:pPr>
+                              <w:jc w:val="center"/>
+                            </w:pPr>
+                            <w:r>
+                              <w:t>C11</w:t>
+                            </w:r>
+                          </w:p>
+                        </w:txbxContent>
+                      </wps:txbx>
+                      <wps:bodyPr rot="0" spcFirstLastPara="0" vertOverflow="overflow" horzOverflow="overflow" vert="horz" wrap="square" lIns="0" tIns="0" rIns="0" bIns="0" numCol="1" spcCol="0" rtlCol="0" fromWordArt="0" anchor="ctr" anchorCtr="0" forceAA="0" compatLnSpc="1">
+                        <a:prstTxWarp prst="textNoShape">
+                          <a:avLst/>
+                        </a:prstTxWarp>
+                        <a:noAutofit/>
+                      </wps:bodyPr>
+                    </wps:wsp>
+                  </a:graphicData>
+                </a:graphic>
+                <wp14:sizeRelH relativeFrom="margin">
+                  <wp14:pctWidth>0</wp14:pctWidth>
+                </wp14:sizeRelH>
+                <wp14:sizeRelV relativeFrom="margin">
+                  <wp14:pctHeight>0</wp14:pctHeight>
+                </wp14:sizeRelV>
+              </wp:anchor>
+            </w:drawing>
+          </mc:Choice>
+          <mc:Fallback>
+            <w:pict>
+              <v:rect w14:anchorId="2626A7B4" id="Rectangle 24" o:spid="_x0000_s1026" style="position:absolute;left:0;text-align:left;margin-left:-11.7pt;margin-top:241.15pt;width:20.65pt;height:15.65pt;z-index:251676672;visibility:visible;mso-wrap-style:square;mso-width-percent:0;mso-height-percent:0;mso-wrap-distance-left:9pt;mso-wrap-distance-top:0;mso-wrap-distance-right:9pt;mso-wrap-distance-bottom:0;mso-position-horizontal:absolute;mso-position-horizontal-relative:text;mso-position-vertical:absolute;mso-position-vertical-relative:text;mso-width-percent:0;mso-height-percent:0;mso-width-relative:margin;mso-height-relative:margin;v-text-anchor:middle" o:gfxdata="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" fillcolor="white [3201]" strokecolor="#f79646 [3209]" strokeweight="2pt">
+                <v:textbox inset="0,0,0,0">
+                  <w:txbxContent>
+                    <w:p>
+                      <w:pPr>
+                        <w:jc w:val="center"/>
+                      </w:pPr>
+                      <w:r>
+                        <w:t>C11</w:t>
+                      </w:r>
+                    </w:p>
+                  </w:txbxContent>
+                </v:textbox>
+              </v:rect>
+            </w:pict>
+          </mc:Fallback>
+        </mc:AlternateContent>
+      </w:r>
+      <w:r>
+        <w:rPr>
+          <w:rStyle w:val="Heading3Char"/>
+          <w:noProof/>
+        </w:rPr>
+        <mc:AlternateContent>
+          <mc:Choice Requires="wps">
+            <w:drawing>
+              <wp:anchor distT="0" distB="0" distL="114300" distR="114300" simplePos="0" relativeHeight="251675648" behindDoc="0" locked="0" layoutInCell="1" allowOverlap="1" wp14:anchorId="2A687305" wp14:editId="068A7CB0">
+                <wp:simplePos x="0" y="0"/>
+                <wp:positionH relativeFrom="column">
+                  <wp:posOffset>-146685</wp:posOffset>
+                </wp:positionH>
+                <wp:positionV relativeFrom="paragraph">
+                  <wp:posOffset>2792730</wp:posOffset>
+                </wp:positionV>
+                <wp:extent cx="262255" cy="198755"/>
+                <wp:effectExtent l="0" t="0" r="23495" b="10795"/>
+                <wp:wrapNone/>
+                <wp:docPr id="23" name="Rectangle 23"/>
+                <wp:cNvGraphicFramePr/>
+                <a:graphic xmlns:a="http://schemas.openxmlformats.org/drawingml/2006/main">
+                  <a:graphicData uri="http://schemas.microsoft.com/office/word/2010/wordprocessingShape">
+                    <wps:wsp>
+                      <wps:cNvSpPr/>
+                      <wps:spPr>
+                        <a:xfrm>
+                          <a:off x="0" y="0"/>
+                          <a:ext cx="262255" cy="198755"/>
+                        </a:xfrm>
+                        <a:prstGeom prst="rect">
+                          <a:avLst/>
+                        </a:prstGeom>
+                      </wps:spPr>
+                      <wps:style>
+                        <a:lnRef idx="2">
+                          <a:schemeClr val="accent6"/>
+                        </a:lnRef>
+                        <a:fillRef idx="1">
+                          <a:schemeClr val="lt1"/>
+                        </a:fillRef>
+                        <a:effectRef idx="0">
+                          <a:schemeClr val="accent6"/>
+                        </a:effectRef>
+                        <a:fontRef idx="minor">
+                          <a:schemeClr val="dk1"/>
+                        </a:fontRef>
+                      </wps:style>
+                      <wps:txbx>
+                        <w:txbxContent>
+                          <w:p>
+                            <w:pPr>
+                              <w:jc w:val="center"/>
+                            </w:pPr>
+                            <w:r>
+                              <w:t>C10</w:t>
+                            </w:r>
+                          </w:p>
+                        </w:txbxContent>
+                      </wps:txbx>
+                      <wps:bodyPr rot="0" spcFirstLastPara="0" vertOverflow="overflow" horzOverflow="overflow" vert="horz" wrap="square" lIns="0" tIns="0" rIns="0" bIns="0" numCol="1" spcCol="0" rtlCol="0" fromWordArt="0" anchor="ctr" anchorCtr="0" forceAA="0" compatLnSpc="1">
+                        <a:prstTxWarp prst="textNoShape">
+                          <a:avLst/>
+                        </a:prstTxWarp>
+                        <a:noAutofit/>
+                      </wps:bodyPr>
+                    </wps:wsp>
+                  </a:graphicData>
+                </a:graphic>
+                <wp14:sizeRelH relativeFrom="margin">
+                  <wp14:pctWidth>0</wp14:pctWidth>
+                </wp14:sizeRelH>
+                <wp14:sizeRelV relativeFrom="margin">
+                  <wp14:pctHeight>0</wp14:pctHeight>
+                </wp14:sizeRelV>
+              </wp:anchor>
+            </w:drawing>
+          </mc:Choice>
+          <mc:Fallback>
+            <w:pict>
+              <v:rect w14:anchorId="2A687305" id="Rectangle 23" o:spid="_x0000_s1027" style="position:absolute;left:0;text-align:left;margin-left:-11.55pt;margin-top:219.9pt;width:20.65pt;height:15.65pt;z-index:251675648;visibility:visible;mso-wrap-style:square;mso-width-percent:0;mso-height-percent:0;mso-wrap-distance-left:9pt;mso-wrap-distance-top:0;mso-wrap-distance-right:9pt;mso-wrap-distance-bottom:0;mso-position-horizontal:absolute;mso-position-horizontal-relative:text;mso-position-vertical:absolute;mso-position-vertical-relative:text;mso-width-percent:0;mso-height-percent:0;mso-width-relative:margin;mso-height-relative:margin;v-text-anchor:middle" o:gfxdata="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" fillcolor="white [3201]" strokecolor="#f79646 [3209]" strokeweight="2pt">
+                <v:textbox inset="0,0,0,0">
+                  <w:txbxContent>
+                    <w:p>
+                      <w:pPr>
+                        <w:jc w:val="center"/>
+                      </w:pPr>
+                      <w:r>
+                        <w:t>C10</w:t>
+                      </w:r>
+                    </w:p>
+                  </w:txbxContent>
+                </v:textbox>
+              </v:rect>
+            </w:pict>
+          </mc:Fallback>
+        </mc:AlternateContent>
+      </w:r>
+      <w:r>
+        <w:rPr>
+          <w:rStyle w:val="Heading3Char"/>
+          <w:noProof/>
+        </w:rPr>
+        <mc:AlternateContent>
+          <mc:Choice Requires="wps">
+            <w:drawing>
+              <wp:anchor distT="0" distB="0" distL="114300" distR="114300" simplePos="0" relativeHeight="251674624" behindDoc="0" locked="0" layoutInCell="1" allowOverlap="1" wp14:anchorId="05D45EAB" wp14:editId="4E03E58F">
+                <wp:simplePos x="0" y="0"/>
+                <wp:positionH relativeFrom="column">
+                  <wp:posOffset>-146050</wp:posOffset>
+                </wp:positionH>
+                <wp:positionV relativeFrom="paragraph">
+                  <wp:posOffset>2529205</wp:posOffset>
+                </wp:positionV>
+                <wp:extent cx="262255" cy="198755"/>
+                <wp:effectExtent l="0" t="0" r="23495" b="10795"/>
+                <wp:wrapNone/>
+                <wp:docPr id="22" name="Rectangle 22"/>
+                <wp:cNvGraphicFramePr/>
+                <a:graphic xmlns:a="http://schemas.openxmlformats.org/drawingml/2006/main">
+                  <a:graphicData uri="http://schemas.microsoft.com/office/word/2010/wordprocessingShape">
+                    <wps:wsp>
+                      <wps:cNvSpPr/>
+                      <wps:spPr>
+                        <a:xfrm>
+                          <a:off x="0" y="0"/>
+                          <a:ext cx="262255" cy="198755"/>
+                        </a:xfrm>
+                        <a:prstGeom prst="rect">
+                          <a:avLst/>
+                        </a:prstGeom>
+                      </wps:spPr>
+                      <wps:style>
+                        <a:lnRef idx="2">
+                          <a:schemeClr val="accent6"/>
+                        </a:lnRef>
+                        <a:fillRef idx="1">
+                          <a:schemeClr val="lt1"/>
+                        </a:fillRef>
+                        <a:effectRef idx="0">
+                          <a:schemeClr val="accent6"/>
+                        </a:effectRef>
+                        <a:fontRef idx="minor">
+                          <a:schemeClr val="dk1"/>
+                        </a:fontRef>
+                      </wps:style>
+                      <wps:txbx>
+                        <w:txbxContent>
+                          <w:p>
+                            <w:pPr>
+                              <w:jc w:val="center"/>
+                            </w:pPr>
+                            <w:r>
+                              <w:t>C9</w:t>
+                            </w:r>
+                          </w:p>
+                        </w:txbxContent>
+                      </wps:txbx>
+                      <wps:bodyPr rot="0" spcFirstLastPara="0" vertOverflow="overflow" horzOverflow="overflow" vert="horz" wrap="square" lIns="0" tIns="0" rIns="0" bIns="0" numCol="1" spcCol="0" rtlCol="0" fromWordArt="0" anchor="ctr" anchorCtr="0" forceAA="0" compatLnSpc="1">
+                        <a:prstTxWarp prst="textNoShape">
+                          <a:avLst/>
+                        </a:prstTxWarp>
+                        <a:noAutofit/>
+                      </wps:bodyPr>
+                    </wps:wsp>
+                  </a:graphicData>
+                </a:graphic>
+                <wp14:sizeRelH relativeFrom="margin">
+                  <wp14:pctWidth>0</wp14:pctWidth>
+                </wp14:sizeRelH>
+                <wp14:sizeRelV relativeFrom="margin">
+                  <wp14:pctHeight>0</wp14:pctHeight>
+                </wp14:sizeRelV>
+              </wp:anchor>
+            </w:drawing>
+          </mc:Choice>
+          <mc:Fallback>
+            <w:pict>
+              <v:rect w14:anchorId="05D45EAB" id="Rectangle 22" o:spid="_x0000_s1028" style="position:absolute;left:0;text-align:left;margin-left:-11.5pt;margin-top:199.15pt;width:20.65pt;height:15.65pt;z-index:251674624;visibility:visible;mso-wrap-style:square;mso-width-percent:0;mso-height-percent:0;mso-wrap-distance-left:9pt;mso-wrap-distance-top:0;mso-wrap-distance-right:9pt;mso-wrap-distance-bottom:0;mso-position-horizontal:absolute;mso-position-horizontal-relative:text;mso-position-vertical:absolute;mso-position-vertical-relative:text;mso-width-percent:0;mso-height-percent:0;mso-width-relative:margin;mso-height-relative:margin;v-text-anchor:middle" o:gfxdata="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" fillcolor="white [3201]" strokecolor="#f79646 [3209]" strokeweight="2pt">
+                <v:textbox inset="0,0,0,0">
+                  <w:txbxContent>
+                    <w:p>
+                      <w:pPr>
+                        <w:jc w:val="center"/>
+                      </w:pPr>
+                      <w:r>
+                        <w:t>C9</w:t>
+                      </w:r>
+                    </w:p>
+                  </w:txbxContent>
+                </v:textbox>
+              </v:rect>
+            </w:pict>
+          </mc:Fallback>
+        </mc:AlternateContent>
+      </w:r>
+      <w:r>
+        <w:rPr>
+          <w:rStyle w:val="Heading3Char"/>
+          <w:noProof/>
+        </w:rPr>
+        <mc:AlternateContent>
+          <mc:Choice Requires="wps">
+            <w:drawing>
+              <wp:anchor distT="0" distB="0" distL="114300" distR="114300" simplePos="0" relativeHeight="251673600" behindDoc="0" locked="0" layoutInCell="1" allowOverlap="1" wp14:anchorId="76E219D3" wp14:editId="1DA49564">
+                <wp:simplePos x="0" y="0"/>
+                <wp:positionH relativeFrom="column">
+                  <wp:posOffset>-148281</wp:posOffset>
+                </wp:positionH>
+                <wp:positionV relativeFrom="paragraph">
+                  <wp:posOffset>2283599</wp:posOffset>
+                </wp:positionV>
+                <wp:extent cx="262393" cy="198783"/>
+                <wp:effectExtent l="0" t="0" r="23495" b="10795"/>
+                <wp:wrapNone/>
+                <wp:docPr id="21" name="Rectangle 21"/>
+                <wp:cNvGraphicFramePr/>
+                <a:graphic xmlns:a="http://schemas.openxmlformats.org/drawingml/2006/main">
+                  <a:graphicData uri="http://schemas.microsoft.com/office/word/2010/wordprocessingShape">
+                    <wps:wsp>
+                      <wps:cNvSpPr/>
+                      <wps:spPr>
+                        <a:xfrm>
+                          <a:off x="0" y="0"/>
+                          <a:ext cx="262393" cy="198783"/>
+                        </a:xfrm>
+                        <a:prstGeom prst="rect">
+                          <a:avLst/>
+                        </a:prstGeom>
+                      </wps:spPr>
+                      <wps:style>
+                        <a:lnRef idx="2">
+                          <a:schemeClr val="accent6"/>
+                        </a:lnRef>
+                        <a:fillRef idx="1">
+                          <a:schemeClr val="lt1"/>
+                        </a:fillRef>
+                        <a:effectRef idx="0">
+                          <a:schemeClr val="accent6"/>
+                        </a:effectRef>
+                        <a:fontRef idx="minor">
+                          <a:schemeClr val="dk1"/>
+                        </a:fontRef>
+                      </wps:style>
+                      <wps:txbx>
+                        <w:txbxContent>
+                          <w:p>
+                            <w:pPr>
+                              <w:jc w:val="center"/>
+                            </w:pPr>
+                            <w:r>
+                              <w:t>C8</w:t>
+                            </w:r>
+                          </w:p>
+                        </w:txbxContent>
+                      </wps:txbx>
+                      <wps:bodyPr rot="0" spcFirstLastPara="0" vertOverflow="overflow" horzOverflow="overflow" vert="horz" wrap="square" lIns="0" tIns="0" rIns="0" bIns="0" numCol="1" spcCol="0" rtlCol="0" fromWordArt="0" anchor="ctr" anchorCtr="0" forceAA="0" compatLnSpc="1">
+                        <a:prstTxWarp prst="textNoShape">
+                          <a:avLst/>
+                        </a:prstTxWarp>
+                        <a:noAutofit/>
+                      </wps:bodyPr>
+                    </wps:wsp>
+                  </a:graphicData>
+                </a:graphic>
+                <wp14:sizeRelH relativeFrom="margin">
+                  <wp14:pctWidth>0</wp14:pctWidth>
+                </wp14:sizeRelH>
+                <wp14:sizeRelV relativeFrom="margin">
+                  <wp14:pctHeight>0</wp14:pctHeight>
+                </wp14:sizeRelV>
+              </wp:anchor>
+            </w:drawing>
+          </mc:Choice>
+          <mc:Fallback>
+            <w:pict>
+              <v:rect w14:anchorId="76E219D3" id="Rectangle 21" o:spid="_x0000_s1029" style="position:absolute;left:0;text-align:left;margin-left:-11.7pt;margin-top:179.8pt;width:20.65pt;height:15.65pt;z-index:251673600;visibility:visible;mso-wrap-style:square;mso-width-percent:0;mso-height-percent:0;mso-wrap-distance-left:9pt;mso-wrap-distance-top:0;mso-wrap-distance-right:9pt;mso-wrap-distance-bottom:0;mso-position-horizontal:absolute;mso-position-horizontal-relative:text;mso-position-vertical:absolute;mso-position-vertical-relative:text;mso-width-percent:0;mso-height-percent:0;mso-width-relative:margin;mso-height-relative:margin;v-text-anchor:middle" o:gfxdata="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" fillcolor="white [3201]" strokecolor="#f79646 [3209]" strokeweight="2pt">
+                <v:textbox inset="0,0,0,0">
+                  <w:txbxContent>
+                    <w:p>
+                      <w:pPr>
+                        <w:jc w:val="center"/>
+                      </w:pPr>
+                      <w:r>
+                        <w:t>C8</w:t>
+                      </w:r>
+                    </w:p>
+                  </w:txbxContent>
+                </v:textbox>
+              </v:rect>
+            </w:pict>
+          </mc:Fallback>
+        </mc:AlternateContent>
+      </w:r>
+      <w:r>
+        <w:rPr>
+          <w:noProof/>
+        </w:rPr>
+        <mc:AlternateContent>
+          <mc:Choice Requires="wps">
+            <w:drawing>
+              <wp:anchor distT="0" distB="0" distL="114300" distR="114300" simplePos="0" relativeHeight="251671552" behindDoc="0" locked="0" layoutInCell="1" allowOverlap="1" wp14:anchorId="56404417" wp14:editId="14A2E975">
+                <wp:simplePos x="0" y="0"/>
+                <wp:positionH relativeFrom="column">
+                  <wp:posOffset>-154305</wp:posOffset>
+                </wp:positionH>
+                <wp:positionV relativeFrom="paragraph">
+                  <wp:posOffset>1981835</wp:posOffset>
+                </wp:positionV>
+                <wp:extent cx="262255" cy="198755"/>
+                <wp:effectExtent l="0" t="0" r="23495" b="10795"/>
+                <wp:wrapNone/>
+                <wp:docPr id="16" name="Rectangle 16"/>
+                <wp:cNvGraphicFramePr/>
+                <a:graphic xmlns:a="http://schemas.openxmlformats.org/drawingml/2006/main">
+                  <a:graphicData uri="http://schemas.microsoft.com/office/word/2010/wordprocessingShape">
+                    <wps:wsp>
+                      <wps:cNvSpPr/>
+                      <wps:spPr>
+                        <a:xfrm>
+                          <a:off x="0" y="0"/>
+                          <a:ext cx="262255" cy="198755"/>
+                        </a:xfrm>
+                        <a:prstGeom prst="rect">
+                          <a:avLst/>
+                        </a:prstGeom>
+                      </wps:spPr>
+                      <wps:style>
+                        <a:lnRef idx="2">
+                          <a:schemeClr val="accent6"/>
+                        </a:lnRef>
+                        <a:fillRef idx="1">
+                          <a:schemeClr val="lt1"/>
+                        </a:fillRef>
+                        <a:effectRef idx="0">
+                          <a:schemeClr val="accent6"/>
+                        </a:effectRef>
+                        <a:fontRef idx="minor">
+                          <a:schemeClr val="dk1"/>
+                        </a:fontRef>
+                      </wps:style>
+                      <wps:txbx>
+                        <w:txbxContent>
+                          <w:p>
+                            <w:pPr>
+                              <w:jc w:val="center"/>
+                            </w:pPr>
+                            <w:r>
+                              <w:t>C7</w:t>
+                            </w:r>
+                          </w:p>
+                        </w:txbxContent>
+                      </wps:txbx>
+                      <wps:bodyPr rot="0" spcFirstLastPara="0" vertOverflow="overflow" horzOverflow="overflow" vert="horz" wrap="square" lIns="0" tIns="0" rIns="0" bIns="0" numCol="1" spcCol="0" rtlCol="0" fromWordArt="0" anchor="ctr" anchorCtr="0" forceAA="0" compatLnSpc="1">
+                        <a:prstTxWarp prst="textNoShape">
+                          <a:avLst/>
+                        </a:prstTxWarp>
+                        <a:noAutofit/>
+                      </wps:bodyPr>
+                    </wps:wsp>
+                  </a:graphicData>
+                </a:graphic>
+                <wp14:sizeRelH relativeFrom="margin">
+                  <wp14:pctWidth>0</wp14:pctWidth>
+                </wp14:sizeRelH>
+                <wp14:sizeRelV relativeFrom="margin">
+                  <wp14:pctHeight>0</wp14:pctHeight>
+                </wp14:sizeRelV>
+              </wp:anchor>
+            </w:drawing>
+          </mc:Choice>
+          <mc:Fallback>
+            <w:pict>
+              <v:rect w14:anchorId="56404417" id="Rectangle 16" o:spid="_x0000_s1030" style="position:absolute;left:0;text-align:left;margin-left:-12.15pt;margin-top:156.05pt;width:20.65pt;height:15.65pt;z-index:251671552;visibility:visible;mso-wrap-style:square;mso-width-percent:0;mso-height-percent:0;mso-wrap-distance-left:9pt;mso-wrap-distance-top:0;mso-wrap-distance-right:9pt;mso-wrap-distance-bottom:0;mso-position-horizontal:absolute;mso-position-horizontal-relative:text;mso-position-vertical:absolute;mso-position-vertical-relative:text;mso-width-percent:0;mso-height-percent:0;mso-width-relative:margin;mso-height-relative:margin;v-text-anchor:middle" o:gfxdata="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" fillcolor="white [3201]" strokecolor="#f79646 [3209]" strokeweight="2pt">
+                <v:textbox inset="0,0,0,0">
+                  <w:txbxContent>
+                    <w:p>
+                      <w:pPr>
+                        <w:jc w:val="center"/>
+                      </w:pPr>
+                      <w:r>
+                        <w:t>C7</w:t>
+                      </w:r>
+                    </w:p>
+                  </w:txbxContent>
+                </v:textbox>
+              </v:rect>
+            </w:pict>
+          </mc:Fallback>
+        </mc:AlternateContent>
+      </w:r>
+      <w:r>
+        <w:rPr>
+          <w:noProof/>
+        </w:rPr>
+        <mc:AlternateContent>
+          <mc:Choice Requires="wps">
+            <w:drawing>
+              <wp:anchor distT="0" distB="0" distL="114300" distR="114300" simplePos="0" relativeHeight="251669504" behindDoc="0" locked="0" layoutInCell="1" allowOverlap="1" wp14:anchorId="61258C50" wp14:editId="36B0C403">
+                <wp:simplePos x="0" y="0"/>
+                <wp:positionH relativeFrom="column">
+                  <wp:posOffset>-152756</wp:posOffset>
+                </wp:positionH>
+                <wp:positionV relativeFrom="paragraph">
+                  <wp:posOffset>1712519</wp:posOffset>
+                </wp:positionV>
+                <wp:extent cx="262255" cy="198755"/>
+                <wp:effectExtent l="0" t="0" r="23495" b="10795"/>
+                <wp:wrapNone/>
+                <wp:docPr id="15" name="Rectangle 15"/>
+                <wp:cNvGraphicFramePr/>
+                <a:graphic xmlns:a="http://schemas.openxmlformats.org/drawingml/2006/main">
+                  <a:graphicData uri="http://schemas.microsoft.com/office/word/2010/wordprocessingShape">
+                    <wps:wsp>
+                      <wps:cNvSpPr/>
+                      <wps:spPr>
+                        <a:xfrm>
+                          <a:off x="0" y="0"/>
+                          <a:ext cx="262255" cy="198755"/>
+                        </a:xfrm>
+                        <a:prstGeom prst="rect">
+                          <a:avLst/>
+                        </a:prstGeom>
+                      </wps:spPr>
+                      <wps:style>
+                        <a:lnRef idx="2">
+                          <a:schemeClr val="accent6"/>
+                        </a:lnRef>
+                        <a:fillRef idx="1">
+                          <a:schemeClr val="lt1"/>
+                        </a:fillRef>
+                        <a:effectRef idx="0">
+                          <a:schemeClr val="accent6"/>
+                        </a:effectRef>
+                        <a:fontRef idx="minor">
+                          <a:schemeClr val="dk1"/>
+                        </a:fontRef>
+                      </wps:style>
+                      <wps:txbx>
+                        <w:txbxContent>
+                          <w:p>
+                            <w:pPr>
+                              <w:jc w:val="center"/>
+                            </w:pPr>
+                            <w:r>
+                              <w:t>C6</w:t>
+                            </w:r>
+                          </w:p>
+                        </w:txbxContent>
+                      </wps:txbx>
+                      <wps:bodyPr rot="0" spcFirstLastPara="0" vertOverflow="overflow" horzOverflow="overflow" vert="horz" wrap="square" lIns="0" tIns="0" rIns="0" bIns="0" numCol="1" spcCol="0" rtlCol="0" fromWordArt="0" anchor="ctr" anchorCtr="0" forceAA="0" compatLnSpc="1">
+                        <a:prstTxWarp prst="textNoShape">
+                          <a:avLst/>
+                        </a:prstTxWarp>
+                        <a:noAutofit/>
+                      </wps:bodyPr>
+                    </wps:wsp>
+                  </a:graphicData>
+                </a:graphic>
+                <wp14:sizeRelH relativeFrom="margin">
+                  <wp14:pctWidth>0</wp14:pctWidth>
+                </wp14:sizeRelH>
+                <wp14:sizeRelV relativeFrom="margin">
+                  <wp14:pctHeight>0</wp14:pctHeight>
+                </wp14:sizeRelV>
+              </wp:anchor>
+            </w:drawing>
+          </mc:Choice>
+          <mc:Fallback>
+            <w:pict>
+              <v:rect w14:anchorId="61258C50" id="Rectangle 15" o:spid="_x0000_s1031" style="position:absolute;left:0;text-align:left;margin-left:-12.05pt;margin-top:134.85pt;width:20.65pt;height:15.65pt;z-index:251669504;visibility:visible;mso-wrap-style:square;mso-width-percent:0;mso-height-percent:0;mso-wrap-distance-left:9pt;mso-wrap-distance-top:0;mso-wrap-distance-right:9pt;mso-wrap-distance-bottom:0;mso-position-horizontal:absolute;mso-position-horizontal-relative:text;mso-position-vertical:absolute;mso-position-vertical-relative:text;mso-width-percent:0;mso-height-percent:0;mso-width-relative:margin;mso-height-relative:margin;v-text-anchor:middle" o:gfxdata="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" fillcolor="white [3201]" strokecolor="#f79646 [3209]" strokeweight="2pt">
+                <v:textbox inset="0,0,0,0">
+                  <w:txbxContent>
+                    <w:p>
+                      <w:pPr>
+                        <w:jc w:val="center"/>
+                      </w:pPr>
+                      <w:r>
+                        <w:t>C6</w:t>
+                      </w:r>
+                    </w:p>
+                  </w:txbxContent>
+                </v:textbox>
+              </v:rect>
+            </w:pict>
+          </mc:Fallback>
+        </mc:AlternateContent>
+      </w:r>
+      <w:r>
+        <w:rPr>
+          <w:noProof/>
+        </w:rPr>
+        <mc:AlternateContent>
+          <mc:Choice Requires="wps">
+            <w:drawing>
+              <wp:anchor distT="0" distB="0" distL="114300" distR="114300" simplePos="0" relativeHeight="251667456" behindDoc="0" locked="0" layoutInCell="1" allowOverlap="1" wp14:anchorId="12848B8E" wp14:editId="27165356">
+                <wp:simplePos x="0" y="0"/>
+                <wp:positionH relativeFrom="column">
+                  <wp:posOffset>-152151</wp:posOffset>
+                </wp:positionH>
+                <wp:positionV relativeFrom="paragraph">
+                  <wp:posOffset>1448736</wp:posOffset>
+                </wp:positionV>
+                <wp:extent cx="262393" cy="198783"/>
+                <wp:effectExtent l="0" t="0" r="23495" b="10795"/>
+                <wp:wrapNone/>
+                <wp:docPr id="14" name="Rectangle 14"/>
+                <wp:cNvGraphicFramePr/>
+                <a:graphic xmlns:a="http://schemas.openxmlformats.org/drawingml/2006/main">
+                  <a:graphicData uri="http://schemas.microsoft.com/office/word/2010/wordprocessingShape">
+                    <wps:wsp>
+                      <wps:cNvSpPr/>
+                      <wps:spPr>
+                        <a:xfrm>
+                          <a:off x="0" y="0"/>
+                          <a:ext cx="262393" cy="198783"/>
+                        </a:xfrm>
+                        <a:prstGeom prst="rect">
+                          <a:avLst/>
+                        </a:prstGeom>
+                      </wps:spPr>
+                      <wps:style>
+                        <a:lnRef idx="2">
+                          <a:schemeClr val="accent6"/>
+                        </a:lnRef>
+                        <a:fillRef idx="1">
+                          <a:schemeClr val="lt1"/>
+                        </a:fillRef>
+                        <a:effectRef idx="0">
+                          <a:schemeClr val="accent6"/>
+                        </a:effectRef>
+                        <a:fontRef idx="minor">
+                          <a:schemeClr val="dk1"/>
+                        </a:fontRef>
+                      </wps:style>
+                      <wps:txbx>
+                        <w:txbxContent>
+                          <w:p>
+                            <w:pPr>
+                              <w:jc w:val="center"/>
+                            </w:pPr>
+                            <w:r>
+                              <w:t>C5</w:t>
+                            </w:r>
+                          </w:p>
+                        </w:txbxContent>
+                      </wps:txbx>
+                      <wps:bodyPr rot="0" spcFirstLastPara="0" vertOverflow="overflow" horzOverflow="overflow" vert="horz" wrap="square" lIns="0" tIns="0" rIns="0" bIns="0" numCol="1" spcCol="0" rtlCol="0" fromWordArt="0" anchor="ctr" anchorCtr="0" forceAA="0" compatLnSpc="1">
+                        <a:prstTxWarp prst="textNoShape">
+                          <a:avLst/>
+                        </a:prstTxWarp>
+                        <a:noAutofit/>
+                      </wps:bodyPr>
+                    </wps:wsp>
+                  </a:graphicData>
+                </a:graphic>
+                <wp14:sizeRelH relativeFrom="margin">
+                  <wp14:pctWidth>0</wp14:pctWidth>
+                </wp14:sizeRelH>
+                <wp14:sizeRelV relativeFrom="margin">
+                  <wp14:pctHeight>0</wp14:pctHeight>
+                </wp14:sizeRelV>
+              </wp:anchor>
+            </w:drawing>
+          </mc:Choice>
+          <mc:Fallback>
+            <w:pict>
+              <v:rect w14:anchorId="12848B8E" id="Rectangle 14" o:spid="_x0000_s1032" style="position:absolute;left:0;text-align:left;margin-left:-12pt;margin-top:114.05pt;width:20.65pt;height:15.65pt;z-index:251667456;visibility:visible;mso-wrap-style:square;mso-width-percent:0;mso-height-percent:0;mso-wrap-distance-left:9pt;mso-wrap-distance-top:0;mso-wrap-distance-right:9pt;mso-wrap-distance-bottom:0;mso-position-horizontal:absolute;mso-position-horizontal-relative:text;mso-position-vertical:absolute;mso-position-vertical-relative:text;mso-width-percent:0;mso-height-percent:0;mso-width-relative:margin;mso-height-relative:margin;v-text-anchor:middle" o:gfxdata="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" fillcolor="white [3201]" strokecolor="#f79646 [3209]" strokeweight="2pt">
+                <v:textbox inset="0,0,0,0">
+                  <w:txbxContent>
+                    <w:p>
+                      <w:pPr>
+                        <w:jc w:val="center"/>
+                      </w:pPr>
+                      <w:r>
+                        <w:t>C5</w:t>
+                      </w:r>
+                    </w:p>
+                  </w:txbxContent>
+                </v:textbox>
+              </v:rect>
+            </w:pict>
+          </mc:Fallback>
+        </mc:AlternateContent>
+      </w:r>
+      <w:r>
+        <w:rPr>
+          <w:noProof/>
+        </w:rPr>
+        <mc:AlternateContent>
+          <mc:Choice Requires="wps">
+            <w:drawing>
+              <wp:anchor distT="0" distB="0" distL="114300" distR="114300" simplePos="0" relativeHeight="251665408" behindDoc="0" locked="0" layoutInCell="1" allowOverlap="1" wp14:anchorId="79E58F8B" wp14:editId="179951C9">
+                <wp:simplePos x="0" y="0"/>
+                <wp:positionH relativeFrom="column">
+                  <wp:posOffset>-154751</wp:posOffset>
+                </wp:positionH>
+                <wp:positionV relativeFrom="paragraph">
+                  <wp:posOffset>1202991</wp:posOffset>
+                </wp:positionV>
+                <wp:extent cx="262393" cy="198783"/>
+                <wp:effectExtent l="0" t="0" r="23495" b="10795"/>
+                <wp:wrapNone/>
+                <wp:docPr id="13" name="Rectangle 13"/>
+                <wp:cNvGraphicFramePr/>
+                <a:graphic xmlns:a="http://schemas.openxmlformats.org/drawingml/2006/main">
+                  <a:graphicData uri="http://schemas.microsoft.com/office/word/2010/wordprocessingShape">
+                    <wps:wsp>
+                      <wps:cNvSpPr/>
+                      <wps:spPr>
+                        <a:xfrm>
+                          <a:off x="0" y="0"/>
+                          <a:ext cx="262393" cy="198783"/>
+                        </a:xfrm>
+                        <a:prstGeom prst="rect">
+                          <a:avLst/>
+                        </a:prstGeom>
+                      </wps:spPr>
+                      <wps:style>
+                        <a:lnRef idx="2">
+                          <a:schemeClr val="accent6"/>
+                        </a:lnRef>
+                        <a:fillRef idx="1">
+                          <a:schemeClr val="lt1"/>
+                        </a:fillRef>
+                        <a:effectRef idx="0">
+                          <a:schemeClr val="accent6"/>
+                        </a:effectRef>
+                        <a:fontRef idx="minor">
+                          <a:schemeClr val="dk1"/>
+                        </a:fontRef>
+                      </wps:style>
+                      <wps:txbx>
+                        <w:txbxContent>
+                          <w:p>
+                            <w:pPr>
+                              <w:jc w:val="center"/>
+                            </w:pPr>
+                            <w:r>
+                              <w:t>C4</w:t>
+                            </w:r>
+                          </w:p>
+                        </w:txbxContent>
+                      </wps:txbx>
+                      <wps:bodyPr rot="0" spcFirstLastPara="0" vertOverflow="overflow" horzOverflow="overflow" vert="horz" wrap="square" lIns="0" tIns="0" rIns="0" bIns="0" numCol="1" spcCol="0" rtlCol="0" fromWordArt="0" anchor="ctr" anchorCtr="0" forceAA="0" compatLnSpc="1">
+                        <a:prstTxWarp prst="textNoShape">
+                          <a:avLst/>
+                        </a:prstTxWarp>
+                        <a:noAutofit/>
+                      </wps:bodyPr>
+                    </wps:wsp>
+                  </a:graphicData>
+                </a:graphic>
+                <wp14:sizeRelH relativeFrom="margin">
+                  <wp14:pctWidth>0</wp14:pctWidth>
+                </wp14:sizeRelH>
+                <wp14:sizeRelV relativeFrom="margin">
+                  <wp14:pctHeight>0</wp14:pctHeight>
+                </wp14:sizeRelV>
+              </wp:anchor>
+            </w:drawing>
+          </mc:Choice>
+          <mc:Fallback>
+            <w:pict>
+              <v:rect w14:anchorId="79E58F8B" id="Rectangle 13" o:spid="_x0000_s1033" style="position:absolute;left:0;text-align:left;margin-left:-12.2pt;margin-top:94.7pt;width:20.65pt;height:15.65pt;z-index:251665408;visibility:visible;mso-wrap-style:square;mso-width-percent:0;mso-height-percent:0;mso-wrap-distance-left:9pt;mso-wrap-distance-top:0;mso-wrap-distance-right:9pt;mso-wrap-distance-bottom:0;mso-position-horizontal:absolute;mso-position-horizontal-relative:text;mso-position-vertical:absolute;mso-position-vertical-relative:text;mso-width-percent:0;mso-height-percent:0;mso-width-relative:margin;mso-height-relative:margin;v-text-anchor:middle" o:gfxdata="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" fillcolor="white [3201]" strokecolor="#f79646 [3209]" strokeweight="2pt">
+                <v:textbox inset="0,0,0,0">
+                  <w:txbxContent>
+                    <w:p>
+                      <w:pPr>
+                        <w:jc w:val="center"/>
+                      </w:pPr>
+                      <w:r>
+                        <w:t>C4</w:t>
+                      </w:r>
+                    </w:p>
+                  </w:txbxContent>
+                </v:textbox>
+              </v:rect>
+            </w:pict>
+          </mc:Fallback>
+        </mc:AlternateContent>
+      </w:r>
+      <w:r>
+        <w:rPr>
+          <w:noProof/>
+        </w:rPr>
+        <mc:AlternateContent>
+          <mc:Choice Requires="wps">
+            <w:drawing>
+              <wp:anchor distT="0" distB="0" distL="114300" distR="114300" simplePos="0" relativeHeight="251661312" behindDoc="0" locked="0" layoutInCell="1" allowOverlap="1" wp14:anchorId="71D740ED" wp14:editId="2547121F">
+                <wp:simplePos x="0" y="0"/>
+                <wp:positionH relativeFrom="column">
+                  <wp:posOffset>-152289</wp:posOffset>
+                </wp:positionH>
+                <wp:positionV relativeFrom="paragraph">
+                  <wp:posOffset>741903</wp:posOffset>
+                </wp:positionV>
+                <wp:extent cx="262255" cy="198755"/>
+                <wp:effectExtent l="0" t="0" r="23495" b="10795"/>
+                <wp:wrapNone/>
+                <wp:docPr id="11" name="Rectangle 11"/>
+                <wp:cNvGraphicFramePr/>
+                <a:graphic xmlns:a="http://schemas.openxmlformats.org/drawingml/2006/main">
+                  <a:graphicData uri="http://schemas.microsoft.com/office/word/2010/wordprocessingShape">
+                    <wps:wsp>
+                      <wps:cNvSpPr/>
+                      <wps:spPr>
+                        <a:xfrm>
+                          <a:off x="0" y="0"/>
+                          <a:ext cx="262255" cy="198755"/>
+                        </a:xfrm>
+                        <a:prstGeom prst="rect">
+                          <a:avLst/>
+                        </a:prstGeom>
+                      </wps:spPr>
+                      <wps:style>
+                        <a:lnRef idx="2">
+                          <a:schemeClr val="accent6"/>
+                        </a:lnRef>
+                        <a:fillRef idx="1">
+                          <a:schemeClr val="lt1"/>
+                        </a:fillRef>
+                        <a:effectRef idx="0">
+                          <a:schemeClr val="accent6"/>
+                        </a:effectRef>
+                        <a:fontRef idx="minor">
+                          <a:schemeClr val="dk1"/>
+                        </a:fontRef>
+                      </wps:style>
+                      <wps:txbx>
+                        <w:txbxContent>
+                          <w:p>
+                            <w:pPr>
+                              <w:jc w:val="center"/>
+                            </w:pPr>
+                            <w:r>
+                              <w:t>C2</w:t>
+                            </w:r>
+                          </w:p>
+                        </w:txbxContent>
+                      </wps:txbx>
+                      <wps:bodyPr rot="0" spcFirstLastPara="0" vertOverflow="overflow" horzOverflow="overflow" vert="horz" wrap="square" lIns="0" tIns="0" rIns="0" bIns="0" numCol="1" spcCol="0" rtlCol="0" fromWordArt="0" anchor="ctr" anchorCtr="0" forceAA="0" compatLnSpc="1">
+                        <a:prstTxWarp prst="textNoShape">
+                          <a:avLst/>
+                        </a:prstTxWarp>
+                        <a:noAutofit/>
+                      </wps:bodyPr>
+                    </wps:wsp>
+                  </a:graphicData>
+                </a:graphic>
+                <wp14:sizeRelH relativeFrom="margin">
+                  <wp14:pctWidth>0</wp14:pctWidth>
+                </wp14:sizeRelH>
+                <wp14:sizeRelV relativeFrom="margin">
+                  <wp14:pctHeight>0</wp14:pctHeight>
+                </wp14:sizeRelV>
+              </wp:anchor>
+            </w:drawing>
+          </mc:Choice>
+          <mc:Fallback>
+            <w:pict>
+              <v:rect w14:anchorId="71D740ED" id="Rectangle 11" o:spid="_x0000_s1034" style="position:absolute;left:0;text-align:left;margin-left:-12pt;margin-top:58.4pt;width:20.65pt;height:15.65pt;z-index:251661312;visibility:visible;mso-wrap-style:square;mso-width-percent:0;mso-height-percent:0;mso-wrap-distance-left:9pt;mso-wrap-distance-top:0;mso-wrap-distance-right:9pt;mso-wrap-distance-bottom:0;mso-position-horizontal:absolute;mso-position-horizontal-relative:text;mso-position-vertical:absolute;mso-position-vertical-relative:text;mso-width-percent:0;mso-height-percent:0;mso-width-relative:margin;mso-height-relative:margin;v-text-anchor:middle" o:gfxdata="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" fillcolor="white [3201]" strokecolor="#f79646 [3209]" strokeweight="2pt">
+                <v:textbox inset="0,0,0,0">
+                  <w:txbxContent>
+                    <w:p>
+                      <w:pPr>
+                        <w:jc w:val="center"/>
+                      </w:pPr>
+                      <w:r>
+                        <w:t>C2</w:t>
+                      </w:r>
+                    </w:p>
+                  </w:txbxContent>
+                </v:textbox>
+              </v:rect>
+            </w:pict>
+          </mc:Fallback>
+        </mc:AlternateContent>
+      </w:r>
+      <w:r>
+        <w:rPr>
+          <w:noProof/>
+        </w:rPr>
+        <mc:AlternateContent>
+          <mc:Choice Requires="wps">
+            <w:drawing>
+              <wp:anchor distT="0" distB="0" distL="114300" distR="114300" simplePos="0" relativeHeight="251663360" behindDoc="0" locked="0" layoutInCell="1" allowOverlap="1" wp14:anchorId="5F95A81E" wp14:editId="0FA3FE95">
+                <wp:simplePos x="0" y="0"/>
+                <wp:positionH relativeFrom="column">
+                  <wp:posOffset>-154161</wp:posOffset>
+                </wp:positionH>
+                <wp:positionV relativeFrom="paragraph">
+                  <wp:posOffset>978646</wp:posOffset>
+                </wp:positionV>
+                <wp:extent cx="262255" cy="198755"/>
+                <wp:effectExtent l="0" t="0" r="23495" b="10795"/>
+                <wp:wrapNone/>
+                <wp:docPr id="12" name="Rectangle 12"/>
+                <wp:cNvGraphicFramePr/>
+                <a:graphic xmlns:a="http://schemas.openxmlformats.org/drawingml/2006/main">
+                  <a:graphicData uri="http://schemas.microsoft.com/office/word/2010/wordprocessingShape">
+                    <wps:wsp>
+                      <wps:cNvSpPr/>
+                      <wps:spPr>
+                        <a:xfrm>
+                          <a:off x="0" y="0"/>
+                          <a:ext cx="262255" cy="198755"/>
+                        </a:xfrm>
+                        <a:prstGeom prst="rect">
+                          <a:avLst/>
+                        </a:prstGeom>
+                      </wps:spPr>
+                      <wps:style>
+                        <a:lnRef idx="2">
+                          <a:schemeClr val="accent6"/>
+                        </a:lnRef>
+                        <a:fillRef idx="1">
+                          <a:schemeClr val="lt1"/>
+                        </a:fillRef>
+                        <a:effectRef idx="0">
+                          <a:schemeClr val="accent6"/>
+                        </a:effectRef>
+                        <a:fontRef idx="minor">
+                          <a:schemeClr val="dk1"/>
+                        </a:fontRef>
+                      </wps:style>
+                      <wps:txbx>
+                        <w:txbxContent>
+                          <w:p>
+                            <w:pPr>
+                              <w:jc w:val="center"/>
+                            </w:pPr>
+                            <w:r>
+                              <w:t>C3</w:t>
+                            </w:r>
+                            <w:r>
+                              <w:tab/>
+                            </w:r>
+                            <w:r>
+                              <w:tab/>
+                            </w:r>
+                          </w:p>
+                        </w:txbxContent>
+                      </wps:txbx>
+                      <wps:bodyPr rot="0" spcFirstLastPara="0" vertOverflow="overflow" horzOverflow="overflow" vert="horz" wrap="square" lIns="0" tIns="0" rIns="0" bIns="0" numCol="1" spcCol="0" rtlCol="0" fromWordArt="0" anchor="ctr" anchorCtr="0" forceAA="0" compatLnSpc="1">
+                        <a:prstTxWarp prst="textNoShape">
+                          <a:avLst/>
+                        </a:prstTxWarp>
+                        <a:noAutofit/>
+                      </wps:bodyPr>
+                    </wps:wsp>
+                  </a:graphicData>
+                </a:graphic>
+                <wp14:sizeRelH relativeFrom="margin">
+                  <wp14:pctWidth>0</wp14:pctWidth>
+                </wp14:sizeRelH>
+                <wp14:sizeRelV relativeFrom="margin">
+                  <wp14:pctHeight>0</wp14:pctHeight>
+                </wp14:sizeRelV>
+              </wp:anchor>
+            </w:drawing>
+          </mc:Choice>
+          <mc:Fallback>
+            <w:pict>
+              <v:rect w14:anchorId="5F95A81E" id="Rectangle 12" o:spid="_x0000_s1035" style="position:absolute;left:0;text-align:left;margin-left:-12.15pt;margin-top:77.05pt;width:20.65pt;height:15.65pt;z-index:251663360;visibility:visible;mso-wrap-style:square;mso-width-percent:0;mso-height-percent:0;mso-wrap-distance-left:9pt;mso-wrap-distance-top:0;mso-wrap-distance-right:9pt;mso-wrap-distance-bottom:0;mso-position-horizontal:absolute;mso-position-horizontal-relative:text;mso-position-vertical:absolute;mso-position-vertical-relative:text;mso-width-percent:0;mso-height-percent:0;mso-width-relative:margin;mso-height-relative:margin;v-text-anchor:middle" o:gfxdata="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" fillcolor="white [3201]" strokecolor="#f79646 [3209]" strokeweight="2pt">
+                <v:textbox inset="0,0,0,0">
+                  <w:txbxContent>
+                    <w:p>
+                      <w:pPr>
+                        <w:jc w:val="center"/>
+                      </w:pPr>
+                      <w:r>
+                        <w:t>C3</w:t>
+                      </w:r>
+                      <w:r>
+                        <w:tab/>
+                      </w:r>
+                      <w:r>
+                        <w:tab/>
+                      </w:r>
+                    </w:p>
+                  </w:txbxContent>
+                </v:textbox>
+              </v:rect>
+            </w:pict>
+          </mc:Fallback>
+        </mc:AlternateContent>
+      </w:r>
+      <w:r>
+        <w:rPr>
+          <w:rStyle w:val="Heading3Char"/>
+          <w:noProof/>
+        </w:rPr>
+        <w:drawing>
+          <wp:inline distT="0" distB="0" distL="0" distR="0" wp14:anchorId="0BA8AE22" wp14:editId="271CCF8D">
+            <wp:extent cx="6854190" cy="3562350"/>
+            <wp:effectExtent l="57150" t="57150" r="118110" b="114300"/>
+            <wp:docPr id="2" name="Picture 2"/>
+            <wp:cNvGraphicFramePr>
+              <a:graphicFrameLocks xmlns:a="http://schemas.openxmlformats.org/drawingml/2006/main" noChangeAspect="1"/>
+            </wp:cNvGraphicFramePr>
+            <a:graphic xmlns:a="http://schemas.openxmlformats.org/drawingml/2006/main">
+              <a:graphicData uri="http://schemas.openxmlformats.org/drawingml/2006/picture">
+                <pic:pic xmlns:pic="http://schemas.openxmlformats.org/drawingml/2006/picture">
+                  <pic:nvPicPr>
+                    <pic:cNvPr id="0" name="Picture 1"/>
+                    <pic:cNvPicPr>
+                      <a:picLocks noChangeAspect="1" noChangeArrowheads="1"/>
+                    </pic:cNvPicPr>
+                  </pic:nvPicPr>
+                  <pic:blipFill>
+                    <a:blip r:embed="rId12">
+                      <a:extLst>
+                        <a:ext uri="{28A0092B-C50C-407E-A947-70E740481C1C}">
+                          <a14:useLocalDpi xmlns:a14="http://schemas.microsoft.com/office/drawing/2010/main" val="0"/>
+                        </a:ext>
+                      </a:extLst>
+                    </a:blip>
+                    <a:srcRect/>
+                    <a:stretch>
+                      <a:fillRect/>
+                    </a:stretch>
+                  </pic:blipFill>
+                  <pic:spPr bwMode="auto">
+                    <a:xfrm>
+                      <a:off x="0" y="0"/>
+                      <a:ext cx="6854190" cy="3562350"/>
+                    </a:xfrm>
+                    <a:prstGeom prst="rect">
+                      <a:avLst/>
+                    </a:prstGeom>
+                    <a:ln w="9525" cap="sq">
+                      <a:solidFill>
+                        <a:srgbClr val="000000"/>
+                      </a:solidFill>
+                      <a:miter lim="800000"/>
+                    </a:ln>
+                    <a:effectLst>
+                      <a:outerShdw blurRad="57150" dist="50800" dir="2700000" algn="tl" rotWithShape="0">
+                        <a:srgbClr val="000000">
+                          <a:alpha val="40000"/>
+                        </a:srgbClr>
+                      </a:outerShdw>
+                    </a:effectLst>
+                  </pic:spPr>
+                </pic:pic>
+              </a:graphicData>
+            </a:graphic>
+          </wp:inline>
+        </w:drawing>
+      </w:r>
+      <w:r>
+        <w:rPr>
+          <w:noProof/>
+        </w:rPr>
+        <mc:AlternateContent>
+          <mc:Choice Requires="wps">
+            <w:drawing>
+              <wp:anchor distT="0" distB="0" distL="114300" distR="114300" simplePos="0" relativeHeight="251659264" behindDoc="0" locked="0" layoutInCell="1" allowOverlap="1" wp14:anchorId="4E5F0FE6" wp14:editId="4661505F">
+                <wp:simplePos x="0" y="0"/>
+                <wp:positionH relativeFrom="column">
+                  <wp:posOffset>-155381</wp:posOffset>
+                </wp:positionH>
+                <wp:positionV relativeFrom="paragraph">
+                  <wp:posOffset>498199</wp:posOffset>
+                </wp:positionV>
+                <wp:extent cx="262393" cy="198783"/>
+                <wp:effectExtent l="0" t="0" r="23495" b="10795"/>
+                <wp:wrapNone/>
+                <wp:docPr id="8" name="Rectangle 8"/>
+                <wp:cNvGraphicFramePr/>
+                <a:graphic xmlns:a="http://schemas.openxmlformats.org/drawingml/2006/main">
+                  <a:graphicData uri="http://schemas.microsoft.com/office/word/2010/wordprocessingShape">
+                    <wps:wsp>
+                      <wps:cNvSpPr/>
+                      <wps:spPr>
+                        <a:xfrm>
+                          <a:off x="0" y="0"/>
+                          <a:ext cx="262393" cy="198783"/>
+                        </a:xfrm>
+                        <a:prstGeom prst="rect">
+                          <a:avLst/>
+                        </a:prstGeom>
+                      </wps:spPr>
+                      <wps:style>
+                        <a:lnRef idx="2">
+                          <a:schemeClr val="accent6"/>
+                        </a:lnRef>
+                        <a:fillRef idx="1">
+                          <a:schemeClr val="lt1"/>
+                        </a:fillRef>
+                        <a:effectRef idx="0">
+                          <a:schemeClr val="accent6"/>
+                        </a:effectRef>
+                        <a:fontRef idx="minor">
+                          <a:schemeClr val="dk1"/>
+                        </a:fontRef>
+                      </wps:style>
+                      <wps:txbx>
+                        <w:txbxContent>
+                          <w:p>
+                            <w:pPr>
+                              <w:jc w:val="center"/>
+                            </w:pPr>
+                            <w:r>
+                              <w:t>C1</w:t>
+                            </w:r>
+                          </w:p>
+                        </w:txbxContent>
+                      </wps:txbx>
+                      <wps:bodyPr rot="0" spcFirstLastPara="0" vertOverflow="overflow" horzOverflow="overflow" vert="horz" wrap="square" lIns="0" tIns="0" rIns="0" bIns="0" numCol="1" spcCol="0" rtlCol="0" fromWordArt="0" anchor="ctr" anchorCtr="0" forceAA="0" compatLnSpc="1">
+                        <a:prstTxWarp prst="textNoShape">
+                          <a:avLst/>
+                        </a:prstTxWarp>
+                        <a:noAutofit/>
+                      </wps:bodyPr>
+                    </wps:wsp>
+                  </a:graphicData>
+                </a:graphic>
+                <wp14:sizeRelH relativeFrom="margin">
+                  <wp14:pctWidth>0</wp14:pctWidth>
+                </wp14:sizeRelH>
+                <wp14:sizeRelV relativeFrom="margin">
+                  <wp14:pctHeight>0</wp14:pctHeight>
+                </wp14:sizeRelV>
+              </wp:anchor>
+            </w:drawing>
+          </mc:Choice>
+          <mc:Fallback>
+            <w:pict>
+              <v:rect w14:anchorId="4E5F0FE6" id="Rectangle 8" o:spid="_x0000_s1036" style="position:absolute;left:0;text-align:left;margin-left:-12.25pt;margin-top:39.25pt;width:20.65pt;height:15.65pt;z-index:251659264;visibility:visible;mso-wrap-style:square;mso-width-percent:0;mso-height-percent:0;mso-wrap-distance-left:9pt;mso-wrap-distance-top:0;mso-wrap-distance-right:9pt;mso-wrap-distance-bottom:0;mso-position-horizontal:absolute;mso-position-horizontal-relative:text;mso-position-vertical:absolute;mso-position-vertical-relative:text;mso-width-percent:0;mso-height-percent:0;mso-width-relative:margin;mso-height-relative:margin;v-text-anchor:middle" o:gfxdata="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" fillcolor="white [3201]" strokecolor="#f79646 [3209]" strokeweight="2pt">
+                <v:textbox inset="0,0,0,0">
+                  <w:txbxContent>
+                    <w:p>
+                      <w:pPr>
+                        <w:jc w:val="center"/>
+                      </w:pPr>
+                      <w:r>
+                        <w:t>C1</w:t>
+                      </w:r>
+                    </w:p>
+                  </w:txbxContent>
+                </v:textbox>
+              </v:rect>
+            </w:pict>
+          </mc:Fallback>
+        </mc:AlternateContent>
+      </w:r>
     </w:p>
     <w:p>
       <w:pPr>
@@ -357,254 +1504,2161 @@
           <w:rStyle w:val="Heading3Char"/>
         </w:rPr>
       </w:pPr>
-      <w:r>
+    </w:p>
+    <w:tbl>
+      <w:tblPr>
+        <w:tblStyle w:val="TableGrid"/>
+        <w:tblW w:w="10885" w:type="dxa"/>
+        <w:tblLayout w:type="fixed"/>
+        <w:tblLook w:val="04A0" w:firstRow="1" w:lastRow="0" w:firstColumn="1" w:lastColumn="0" w:noHBand="0" w:noVBand="1"/>
+      </w:tblPr>
+      <w:tblGrid>
+        <w:gridCol w:w="722"/>
+        <w:gridCol w:w="3413"/>
+        <w:gridCol w:w="2610"/>
+        <w:gridCol w:w="2430"/>
+        <w:gridCol w:w="1710"/>
+      </w:tblGrid>
+      <w:tr>
+        <w:tc>
+          <w:tcPr>
+            <w:tcW w:w="722" w:type="dxa"/>
+          </w:tcPr>
+          <w:p>
+            <w:pPr>
+              <w:jc w:val="both"/>
+              <w:rPr>
+                <w:sz w:val="20"/>
+                <w:szCs w:val="20"/>
+              </w:rPr>
+            </w:pPr>
+            <w:r>
+              <w:rPr>
+                <w:sz w:val="20"/>
+                <w:szCs w:val="20"/>
+              </w:rPr>
+              <w:t>CODE</w:t>
+            </w:r>
+          </w:p>
+        </w:tc>
+        <w:tc>
+          <w:tcPr>
+            <w:tcW w:w="3413" w:type="dxa"/>
+          </w:tcPr>
+          <w:p>
+            <w:pPr>
+              <w:jc w:val="both"/>
+              <w:rPr>
+                <w:sz w:val="20"/>
+                <w:szCs w:val="20"/>
+              </w:rPr>
+            </w:pPr>
+            <w:r>
+              <w:rPr>
+                <w:sz w:val="20"/>
+                <w:szCs w:val="20"/>
+              </w:rPr>
+              <w:t>DataSet</w:t>
+            </w:r>
+          </w:p>
+        </w:tc>
+        <w:tc>
+          <w:tcPr>
+            <w:tcW w:w="2610" w:type="dxa"/>
+          </w:tcPr>
+          <w:p>
+            <w:pPr>
+              <w:jc w:val="both"/>
+              <w:rPr>
+                <w:sz w:val="20"/>
+                <w:szCs w:val="20"/>
+              </w:rPr>
+            </w:pPr>
+            <w:r>
+              <w:rPr>
+                <w:sz w:val="20"/>
+                <w:szCs w:val="20"/>
+              </w:rPr>
+              <w:t>DataElements</w:t>
+            </w:r>
+          </w:p>
+        </w:tc>
+        <w:tc>
+          <w:tcPr>
+            <w:tcW w:w="2430" w:type="dxa"/>
+          </w:tcPr>
+          <w:p>
+            <w:pPr>
+              <w:jc w:val="both"/>
+              <w:rPr>
+                <w:sz w:val="20"/>
+                <w:szCs w:val="20"/>
+              </w:rPr>
+            </w:pPr>
+            <w:r>
+              <w:rPr>
+                <w:sz w:val="20"/>
+                <w:szCs w:val="20"/>
+              </w:rPr>
+              <w:t>CatCombos</w:t>
+            </w:r>
+          </w:p>
+        </w:tc>
+        <w:tc>
+          <w:tcPr>
+            <w:tcW w:w="1710" w:type="dxa"/>
+          </w:tcPr>
+          <w:p>
+            <w:pPr>
+              <w:jc w:val="both"/>
+              <w:rPr>
+                <w:sz w:val="20"/>
+                <w:szCs w:val="20"/>
+              </w:rPr>
+            </w:pPr>
+            <w:r>
+              <w:rPr>
+                <w:sz w:val="20"/>
+                <w:szCs w:val="20"/>
+              </w:rPr>
+              <w:t>Description</w:t>
+            </w:r>
+            <w:r>
+              <w:rPr>
+                <w:sz w:val="20"/>
+                <w:szCs w:val="20"/>
+              </w:rPr>
+              <w:tab/>
+            </w:r>
+          </w:p>
+        </w:tc>
+      </w:tr>
+      <w:tr>
+        <w:tc>
+          <w:tcPr>
+            <w:tcW w:w="722" w:type="dxa"/>
+          </w:tcPr>
+          <w:p>
+            <w:pPr>
+              <w:jc w:val="both"/>
+              <w:rPr>
+                <w:sz w:val="20"/>
+                <w:szCs w:val="20"/>
+              </w:rPr>
+            </w:pPr>
+            <w:r>
+              <w:rPr>
+                <w:sz w:val="20"/>
+                <w:szCs w:val="20"/>
+              </w:rPr>
+              <w:t>C1</w:t>
+            </w:r>
+          </w:p>
+        </w:tc>
+        <w:tc>
+          <w:tcPr>
+            <w:tcW w:w="3413" w:type="dxa"/>
+          </w:tcPr>
+          <w:p>
+            <w:pPr>
+              <w:jc w:val="both"/>
+              <w:rPr>
+                <w:rFonts w:ascii="Courier New" w:hAnsi="Courier New" w:cs="Courier New"/>
+                <w:color w:val="1A1AA6"/>
+                <w:sz w:val="20"/>
+                <w:szCs w:val="20"/>
+              </w:rPr>
+            </w:pPr>
+            <w:r>
+              <w:rPr>
+                <w:rFonts w:ascii="Courier New" w:hAnsi="Courier New" w:cs="Courier New"/>
+                <w:color w:val="1A1AA6"/>
+                <w:sz w:val="20"/>
+                <w:szCs w:val="20"/>
+              </w:rPr>
+              <w:t>GHO_NTDs</w:t>
+            </w:r>
+          </w:p>
+        </w:tc>
+        <w:tc>
+          <w:tcPr>
+            <w:tcW w:w="2610" w:type="dxa"/>
+          </w:tcPr>
+          <w:p>
+            <w:pPr>
+              <w:jc w:val="both"/>
+              <w:rPr>
+                <w:rFonts w:ascii="Courier New" w:hAnsi="Courier New" w:cs="Courier New"/>
+                <w:color w:val="1A1AA6"/>
+                <w:sz w:val="20"/>
+                <w:szCs w:val="20"/>
+              </w:rPr>
+            </w:pPr>
+            <w:r>
+              <w:rPr>
+                <w:rFonts w:ascii="Courier New" w:hAnsi="Courier New" w:cs="Courier New"/>
+                <w:color w:val="1A1AA6"/>
+                <w:sz w:val="20"/>
+                <w:szCs w:val="20"/>
+              </w:rPr>
+              <w:t>NTD_LEISHVEND</w:t>
+            </w:r>
+          </w:p>
+          <w:p>
+            <w:pPr>
+              <w:jc w:val="both"/>
+              <w:rPr>
+                <w:rFonts w:ascii="Courier New" w:hAnsi="Courier New" w:cs="Courier New"/>
+                <w:color w:val="1A1AA6"/>
+                <w:sz w:val="20"/>
+                <w:szCs w:val="20"/>
+              </w:rPr>
+            </w:pPr>
+            <w:r>
+              <w:rPr>
+                <w:rFonts w:ascii="Courier New" w:hAnsi="Courier New" w:cs="Courier New"/>
+                <w:color w:val="1A1AA6"/>
+                <w:sz w:val="20"/>
+                <w:szCs w:val="20"/>
+              </w:rPr>
+              <w:t>NTD_LEISHCEND</w:t>
+            </w:r>
+          </w:p>
+          <w:p>
+            <w:pPr>
+              <w:jc w:val="both"/>
+              <w:rPr>
+                <w:rFonts w:ascii="Courier New" w:hAnsi="Courier New" w:cs="Courier New"/>
+                <w:color w:val="1A1AA6"/>
+                <w:sz w:val="20"/>
+                <w:szCs w:val="20"/>
+              </w:rPr>
+            </w:pPr>
+            <w:r>
+              <w:rPr>
+                <w:rFonts w:ascii="Courier New" w:hAnsi="Courier New" w:cs="Courier New"/>
+                <w:color w:val="1A1AA6"/>
+                <w:sz w:val="20"/>
+                <w:szCs w:val="20"/>
+              </w:rPr>
+              <w:t>NTD_LEISHACEND</w:t>
+            </w:r>
+          </w:p>
+          <w:p>
+            <w:pPr>
+              <w:jc w:val="both"/>
+              <w:rPr>
+                <w:rFonts w:ascii="Courier New" w:hAnsi="Courier New" w:cs="Courier New"/>
+                <w:color w:val="1A1AA6"/>
+                <w:sz w:val="20"/>
+                <w:szCs w:val="20"/>
+              </w:rPr>
+            </w:pPr>
+            <w:r>
+              <w:rPr>
+                <w:rFonts w:ascii="Courier New" w:hAnsi="Courier New" w:cs="Courier New"/>
+                <w:color w:val="1A1AA6"/>
+                <w:sz w:val="20"/>
+                <w:szCs w:val="20"/>
+              </w:rPr>
+              <w:t>NTD_LEISHZCEND</w:t>
+            </w:r>
+          </w:p>
+          <w:p>
+            <w:pPr>
+              <w:jc w:val="both"/>
+              <w:rPr>
+                <w:rFonts w:ascii="Courier New" w:hAnsi="Courier New" w:cs="Courier New"/>
+                <w:color w:val="1A1AA6"/>
+                <w:sz w:val="20"/>
+                <w:szCs w:val="20"/>
+              </w:rPr>
+            </w:pPr>
+            <w:r>
+              <w:rPr>
+                <w:rFonts w:ascii="Courier New" w:hAnsi="Courier New" w:cs="Courier New"/>
+                <w:color w:val="1A1AA6"/>
+                <w:sz w:val="20"/>
+                <w:szCs w:val="20"/>
+              </w:rPr>
+              <w:t>NTD_LEISHMCEND</w:t>
+            </w:r>
+          </w:p>
+          <w:p>
+            <w:pPr>
+              <w:jc w:val="both"/>
+              <w:rPr>
+                <w:sz w:val="20"/>
+                <w:szCs w:val="20"/>
+              </w:rPr>
+            </w:pPr>
+            <w:r>
+              <w:rPr>
+                <w:rFonts w:ascii="Courier New" w:hAnsi="Courier New" w:cs="Courier New"/>
+                <w:color w:val="1A1AA6"/>
+                <w:sz w:val="20"/>
+                <w:szCs w:val="20"/>
+              </w:rPr>
+              <w:t>NTD_LEISHPKDLEND</w:t>
+            </w:r>
+          </w:p>
+        </w:tc>
+        <w:tc>
+          <w:tcPr>
+            <w:tcW w:w="2430" w:type="dxa"/>
+          </w:tcPr>
+          <w:p>
+            <w:pPr>
+              <w:jc w:val="both"/>
+              <w:rPr>
+                <w:sz w:val="20"/>
+                <w:szCs w:val="20"/>
+              </w:rPr>
+            </w:pPr>
+            <w:r>
+              <w:rPr>
+                <w:sz w:val="20"/>
+                <w:szCs w:val="20"/>
+              </w:rPr>
+              <w:t>-</w:t>
+            </w:r>
+          </w:p>
+        </w:tc>
+        <w:tc>
+          <w:tcPr>
+            <w:tcW w:w="1710" w:type="dxa"/>
+          </w:tcPr>
+          <w:p>
+            <w:pPr>
+              <w:jc w:val="both"/>
+              <w:rPr>
+                <w:sz w:val="20"/>
+                <w:szCs w:val="20"/>
+              </w:rPr>
+            </w:pPr>
+            <w:r>
+              <w:rPr>
+                <w:sz w:val="20"/>
+                <w:szCs w:val="20"/>
+              </w:rPr>
+              <w:t>It replaces the numeric code (1,3 or 5) by “Endemic”, “Previously endemic” or “Non endemic”. It shows “Error!” if other code is found.</w:t>
+            </w:r>
+          </w:p>
+          <w:p>
+            <w:pPr>
+              <w:jc w:val="both"/>
+              <w:rPr>
+                <w:sz w:val="20"/>
+                <w:szCs w:val="20"/>
+              </w:rPr>
+            </w:pPr>
+          </w:p>
+        </w:tc>
+      </w:tr>
+      <w:tr>
+        <w:trPr>
+          <w:trHeight w:val="428"/>
+        </w:trPr>
+        <w:tc>
+          <w:tcPr>
+            <w:tcW w:w="722" w:type="dxa"/>
+            <w:vMerge w:val="restart"/>
+          </w:tcPr>
+          <w:p>
+            <w:pPr>
+              <w:jc w:val="both"/>
+              <w:rPr>
+                <w:sz w:val="20"/>
+                <w:szCs w:val="20"/>
+              </w:rPr>
+            </w:pPr>
+            <w:r>
+              <w:rPr>
+                <w:sz w:val="20"/>
+                <w:szCs w:val="20"/>
+              </w:rPr>
+              <w:t>C2</w:t>
+            </w:r>
+          </w:p>
+        </w:tc>
+        <w:tc>
+          <w:tcPr>
+            <w:tcW w:w="3413" w:type="dxa"/>
+          </w:tcPr>
+          <w:p>
+            <w:pPr>
+              <w:jc w:val="both"/>
+              <w:rPr>
+                <w:sz w:val="20"/>
+                <w:szCs w:val="20"/>
+              </w:rPr>
+            </w:pPr>
+            <w:r>
+              <w:rPr>
+                <w:rFonts w:ascii="Courier New" w:hAnsi="Courier New" w:cs="Courier New"/>
+                <w:color w:val="1A1AA6"/>
+                <w:sz w:val="20"/>
+                <w:szCs w:val="20"/>
+              </w:rPr>
+              <w:t>DS_VL_Detailed_Annual</w:t>
+            </w:r>
+          </w:p>
+          <w:p>
+            <w:pPr>
+              <w:jc w:val="both"/>
+              <w:rPr>
+                <w:sz w:val="20"/>
+                <w:szCs w:val="20"/>
+              </w:rPr>
+            </w:pPr>
+            <w:r>
+              <w:rPr>
+                <w:rFonts w:ascii="Courier New" w:hAnsi="Courier New" w:cs="Courier New"/>
+                <w:color w:val="1A1AA6"/>
+                <w:sz w:val="20"/>
+                <w:szCs w:val="20"/>
+              </w:rPr>
+              <w:t>DS_VL_Simple_Annual</w:t>
+            </w:r>
+          </w:p>
+          <w:p>
+            <w:pPr>
+              <w:jc w:val="both"/>
+              <w:rPr>
+                <w:rFonts w:ascii="Courier New" w:hAnsi="Courier New" w:cs="Courier New"/>
+                <w:color w:val="1A1AA6"/>
+                <w:sz w:val="20"/>
+                <w:szCs w:val="20"/>
+              </w:rPr>
+            </w:pPr>
+            <w:r>
+              <w:rPr>
+                <w:rFonts w:ascii="Courier New" w:hAnsi="Courier New" w:cs="Courier New"/>
+                <w:color w:val="1A1AA6"/>
+                <w:sz w:val="20"/>
+                <w:szCs w:val="20"/>
+              </w:rPr>
+              <w:t>GHO_NTDs</w:t>
+            </w:r>
+          </w:p>
+        </w:tc>
+        <w:tc>
+          <w:tcPr>
+            <w:tcW w:w="2610" w:type="dxa"/>
+          </w:tcPr>
+          <w:p>
+            <w:pPr>
+              <w:jc w:val="both"/>
+              <w:rPr>
+                <w:sz w:val="20"/>
+                <w:szCs w:val="20"/>
+              </w:rPr>
+            </w:pPr>
+            <w:r>
+              <w:rPr>
+                <w:rFonts w:ascii="Courier New" w:hAnsi="Courier New" w:cs="Courier New"/>
+                <w:color w:val="1A1AA6"/>
+                <w:sz w:val="20"/>
+                <w:szCs w:val="20"/>
+              </w:rPr>
+              <w:t>VL_EPI_Type</w:t>
+            </w:r>
+            <w:r>
+              <w:rPr>
+                <w:rFonts w:ascii="Courier New" w:hAnsi="Courier New" w:cs="Courier New"/>
+                <w:color w:val="1A1AA6"/>
+                <w:sz w:val="20"/>
+                <w:szCs w:val="20"/>
+              </w:rPr>
+              <w:br/>
+            </w:r>
+          </w:p>
+          <w:p>
+            <w:pPr>
+              <w:jc w:val="both"/>
+              <w:rPr>
+                <w:sz w:val="20"/>
+                <w:szCs w:val="20"/>
+              </w:rPr>
+            </w:pPr>
+          </w:p>
+        </w:tc>
+        <w:tc>
+          <w:tcPr>
+            <w:tcW w:w="2430" w:type="dxa"/>
+            <w:vMerge w:val="restart"/>
+          </w:tcPr>
+          <w:p>
+            <w:pPr>
+              <w:jc w:val="both"/>
+              <w:rPr>
+                <w:rFonts w:ascii="Courier New" w:hAnsi="Courier New" w:cs="Courier New"/>
+                <w:color w:val="1A1AA6"/>
+                <w:sz w:val="20"/>
+                <w:szCs w:val="20"/>
+              </w:rPr>
+            </w:pPr>
+            <w:r>
+              <w:rPr>
+                <w:rFonts w:ascii="Courier New" w:hAnsi="Courier New" w:cs="Courier New"/>
+                <w:color w:val="1A1AA6"/>
+                <w:sz w:val="20"/>
+                <w:szCs w:val="20"/>
+              </w:rPr>
+              <w:t>New</w:t>
+            </w:r>
+          </w:p>
+          <w:p>
+            <w:pPr>
+              <w:jc w:val="both"/>
+              <w:rPr>
+                <w:rFonts w:ascii="Courier New" w:hAnsi="Courier New" w:cs="Courier New"/>
+                <w:color w:val="1A1AA6"/>
+                <w:sz w:val="20"/>
+                <w:szCs w:val="20"/>
+              </w:rPr>
+            </w:pPr>
+          </w:p>
+          <w:p>
+            <w:pPr>
+              <w:jc w:val="both"/>
+              <w:rPr>
+                <w:rFonts w:ascii="Courier New" w:hAnsi="Courier New" w:cs="Courier New"/>
+                <w:color w:val="1A1AA6"/>
+                <w:sz w:val="20"/>
+                <w:szCs w:val="20"/>
+              </w:rPr>
+            </w:pPr>
+            <w:r>
+              <w:rPr>
+                <w:rFonts w:ascii="Courier New" w:hAnsi="Courier New" w:cs="Courier New"/>
+                <w:color w:val="1A1AA6"/>
+                <w:sz w:val="20"/>
+                <w:szCs w:val="20"/>
+              </w:rPr>
+              <w:t xml:space="preserve">(default for PKDL and MCL) </w:t>
+            </w:r>
+          </w:p>
+        </w:tc>
+        <w:tc>
+          <w:tcPr>
+            <w:tcW w:w="1710" w:type="dxa"/>
+            <w:vMerge w:val="restart"/>
+          </w:tcPr>
+          <w:p>
+            <w:pPr>
+              <w:jc w:val="both"/>
+              <w:rPr>
+                <w:sz w:val="20"/>
+                <w:szCs w:val="20"/>
+              </w:rPr>
+            </w:pPr>
+            <w:r>
+              <w:rPr>
+                <w:sz w:val="20"/>
+                <w:szCs w:val="20"/>
+              </w:rPr>
+              <w:t xml:space="preserve">It shows “No data” if no data found in the system. </w:t>
+            </w:r>
+          </w:p>
+        </w:tc>
+      </w:tr>
+      <w:tr>
+        <w:trPr>
+          <w:trHeight w:val="425"/>
+        </w:trPr>
+        <w:tc>
+          <w:tcPr>
+            <w:tcW w:w="722" w:type="dxa"/>
+            <w:vMerge/>
+          </w:tcPr>
+          <w:p>
+            <w:pPr>
+              <w:jc w:val="both"/>
+              <w:rPr>
+                <w:sz w:val="20"/>
+                <w:szCs w:val="20"/>
+              </w:rPr>
+            </w:pPr>
+          </w:p>
+        </w:tc>
+        <w:tc>
+          <w:tcPr>
+            <w:tcW w:w="3413" w:type="dxa"/>
+          </w:tcPr>
+          <w:p>
+            <w:pPr>
+              <w:jc w:val="both"/>
+              <w:rPr>
+                <w:rFonts w:ascii="Courier New" w:hAnsi="Courier New" w:cs="Courier New"/>
+                <w:color w:val="1A1AA6"/>
+                <w:sz w:val="20"/>
+                <w:szCs w:val="20"/>
+              </w:rPr>
+            </w:pPr>
+            <w:r>
+              <w:rPr>
+                <w:rFonts w:ascii="Courier New" w:hAnsi="Courier New" w:cs="Courier New"/>
+                <w:color w:val="1A1AA6"/>
+                <w:sz w:val="20"/>
+                <w:szCs w:val="20"/>
+              </w:rPr>
+              <w:t>DS_CL_Detailed_Annual</w:t>
+            </w:r>
+          </w:p>
+          <w:p>
+            <w:pPr>
+              <w:jc w:val="both"/>
+              <w:rPr>
+                <w:rFonts w:ascii="Courier New" w:hAnsi="Courier New" w:cs="Courier New"/>
+                <w:color w:val="1A1AA6"/>
+                <w:sz w:val="20"/>
+                <w:szCs w:val="20"/>
+              </w:rPr>
+            </w:pPr>
+            <w:r>
+              <w:rPr>
+                <w:rFonts w:ascii="Courier New" w:hAnsi="Courier New" w:cs="Courier New"/>
+                <w:color w:val="1A1AA6"/>
+                <w:sz w:val="20"/>
+                <w:szCs w:val="20"/>
+              </w:rPr>
+              <w:t>DS_CL_Detailed_Monthly</w:t>
+            </w:r>
+          </w:p>
+          <w:p>
+            <w:pPr>
+              <w:jc w:val="both"/>
+              <w:rPr>
+                <w:rFonts w:ascii="Courier New" w:hAnsi="Courier New" w:cs="Courier New"/>
+                <w:color w:val="1A1AA6"/>
+                <w:sz w:val="20"/>
+                <w:szCs w:val="20"/>
+              </w:rPr>
+            </w:pPr>
+            <w:r>
+              <w:rPr>
+                <w:rFonts w:ascii="Courier New" w:hAnsi="Courier New" w:cs="Courier New"/>
+                <w:color w:val="1A1AA6"/>
+                <w:sz w:val="20"/>
+                <w:szCs w:val="20"/>
+              </w:rPr>
+              <w:t>DS_CL_Simple_Annual</w:t>
+            </w:r>
+          </w:p>
+          <w:p>
+            <w:pPr>
+              <w:jc w:val="both"/>
+              <w:rPr>
+                <w:rFonts w:ascii="Courier New" w:hAnsi="Courier New" w:cs="Courier New"/>
+                <w:color w:val="1A1AA6"/>
+                <w:sz w:val="20"/>
+                <w:szCs w:val="20"/>
+              </w:rPr>
+            </w:pPr>
+            <w:r>
+              <w:rPr>
+                <w:rFonts w:ascii="Courier New" w:hAnsi="Courier New" w:cs="Courier New"/>
+                <w:color w:val="1A1AA6"/>
+                <w:sz w:val="20"/>
+                <w:szCs w:val="20"/>
+              </w:rPr>
+              <w:t>GHO_NTDs</w:t>
+            </w:r>
+          </w:p>
+        </w:tc>
+        <w:tc>
+          <w:tcPr>
+            <w:tcW w:w="2610" w:type="dxa"/>
+          </w:tcPr>
+          <w:p>
+            <w:pPr>
+              <w:jc w:val="both"/>
+              <w:rPr>
+                <w:rFonts w:ascii="Courier New" w:hAnsi="Courier New" w:cs="Courier New"/>
+                <w:color w:val="1A1AA6"/>
+                <w:sz w:val="20"/>
+                <w:szCs w:val="20"/>
+              </w:rPr>
+            </w:pPr>
+            <w:r>
+              <w:rPr>
+                <w:rFonts w:ascii="Courier New" w:hAnsi="Courier New" w:cs="Courier New"/>
+                <w:color w:val="1A1AA6"/>
+                <w:sz w:val="20"/>
+                <w:szCs w:val="20"/>
+              </w:rPr>
+              <w:t>CL_EPI_Type</w:t>
+            </w:r>
+            <w:r>
+              <w:rPr>
+                <w:rFonts w:ascii="Courier New" w:hAnsi="Courier New" w:cs="Courier New"/>
+                <w:color w:val="1A1AA6"/>
+                <w:sz w:val="20"/>
+                <w:szCs w:val="20"/>
+              </w:rPr>
+              <w:br/>
+              <w:t>MCL_GEN_EPID_cases</w:t>
+            </w:r>
+          </w:p>
+          <w:p>
+            <w:pPr>
+              <w:jc w:val="both"/>
+              <w:rPr>
+                <w:rFonts w:ascii="Courier New" w:hAnsi="Courier New" w:cs="Courier New"/>
+                <w:color w:val="1A1AA6"/>
+                <w:sz w:val="20"/>
+                <w:szCs w:val="20"/>
+              </w:rPr>
+            </w:pPr>
+          </w:p>
+        </w:tc>
+        <w:tc>
+          <w:tcPr>
+            <w:tcW w:w="2430" w:type="dxa"/>
+            <w:vMerge/>
+          </w:tcPr>
+          <w:p>
+            <w:pPr>
+              <w:jc w:val="both"/>
+              <w:rPr>
+                <w:rFonts w:ascii="Courier New" w:hAnsi="Courier New" w:cs="Courier New"/>
+                <w:color w:val="1A1AA6"/>
+                <w:sz w:val="20"/>
+                <w:szCs w:val="20"/>
+              </w:rPr>
+            </w:pPr>
+          </w:p>
+        </w:tc>
+        <w:tc>
+          <w:tcPr>
+            <w:tcW w:w="1710" w:type="dxa"/>
+            <w:vMerge/>
+          </w:tcPr>
+          <w:p>
+            <w:pPr>
+              <w:jc w:val="both"/>
+              <w:rPr>
+                <w:sz w:val="20"/>
+                <w:szCs w:val="20"/>
+              </w:rPr>
+            </w:pPr>
+          </w:p>
+        </w:tc>
+      </w:tr>
+      <w:tr>
+        <w:trPr>
+          <w:trHeight w:val="425"/>
+        </w:trPr>
+        <w:tc>
+          <w:tcPr>
+            <w:tcW w:w="722" w:type="dxa"/>
+            <w:vMerge/>
+          </w:tcPr>
+          <w:p>
+            <w:pPr>
+              <w:jc w:val="both"/>
+              <w:rPr>
+                <w:sz w:val="20"/>
+                <w:szCs w:val="20"/>
+              </w:rPr>
+            </w:pPr>
+          </w:p>
+        </w:tc>
+        <w:tc>
+          <w:tcPr>
+            <w:tcW w:w="3413" w:type="dxa"/>
+          </w:tcPr>
+          <w:p>
+            <w:pPr>
+              <w:jc w:val="both"/>
+              <w:rPr>
+                <w:rFonts w:ascii="Courier New" w:hAnsi="Courier New" w:cs="Courier New"/>
+                <w:color w:val="1A1AA6"/>
+                <w:sz w:val="20"/>
+                <w:szCs w:val="20"/>
+              </w:rPr>
+            </w:pPr>
+            <w:r>
+              <w:rPr>
+                <w:rFonts w:ascii="Courier New" w:hAnsi="Courier New" w:cs="Courier New"/>
+                <w:color w:val="1A1AA6"/>
+                <w:sz w:val="20"/>
+                <w:szCs w:val="20"/>
+              </w:rPr>
+              <w:t>DS_ACL/ZCL_Detailed_Annual</w:t>
+            </w:r>
+          </w:p>
+        </w:tc>
+        <w:tc>
+          <w:tcPr>
+            <w:tcW w:w="2610" w:type="dxa"/>
+          </w:tcPr>
+          <w:p>
+            <w:pPr>
+              <w:jc w:val="both"/>
+              <w:rPr>
+                <w:rFonts w:ascii="Courier New" w:hAnsi="Courier New" w:cs="Courier New"/>
+                <w:color w:val="1A1AA6"/>
+                <w:sz w:val="20"/>
+                <w:szCs w:val="20"/>
+              </w:rPr>
+            </w:pPr>
+            <w:r>
+              <w:rPr>
+                <w:rFonts w:ascii="Courier New" w:hAnsi="Courier New" w:cs="Courier New"/>
+                <w:color w:val="1A1AA6"/>
+                <w:sz w:val="20"/>
+                <w:szCs w:val="20"/>
+              </w:rPr>
+              <w:t>ACL_EPI_Type ZCL_EPI_Type</w:t>
+            </w:r>
+          </w:p>
+        </w:tc>
+        <w:tc>
+          <w:tcPr>
+            <w:tcW w:w="2430" w:type="dxa"/>
+            <w:vMerge/>
+          </w:tcPr>
+          <w:p>
+            <w:pPr>
+              <w:jc w:val="both"/>
+              <w:rPr>
+                <w:rFonts w:ascii="Courier New" w:hAnsi="Courier New" w:cs="Courier New"/>
+                <w:color w:val="1A1AA6"/>
+                <w:sz w:val="20"/>
+                <w:szCs w:val="20"/>
+              </w:rPr>
+            </w:pPr>
+          </w:p>
+        </w:tc>
+        <w:tc>
+          <w:tcPr>
+            <w:tcW w:w="1710" w:type="dxa"/>
+            <w:vMerge/>
+          </w:tcPr>
+          <w:p>
+            <w:pPr>
+              <w:jc w:val="both"/>
+              <w:rPr>
+                <w:sz w:val="20"/>
+                <w:szCs w:val="20"/>
+              </w:rPr>
+            </w:pPr>
+          </w:p>
+        </w:tc>
+      </w:tr>
+      <w:tr>
+        <w:trPr>
+          <w:trHeight w:val="425"/>
+        </w:trPr>
+        <w:tc>
+          <w:tcPr>
+            <w:tcW w:w="722" w:type="dxa"/>
+            <w:vMerge/>
+          </w:tcPr>
+          <w:p>
+            <w:pPr>
+              <w:jc w:val="both"/>
+              <w:rPr>
+                <w:sz w:val="20"/>
+                <w:szCs w:val="20"/>
+              </w:rPr>
+            </w:pPr>
+          </w:p>
+        </w:tc>
+        <w:tc>
+          <w:tcPr>
+            <w:tcW w:w="3413" w:type="dxa"/>
+          </w:tcPr>
+          <w:p>
+            <w:pPr>
+              <w:jc w:val="both"/>
+              <w:rPr>
+                <w:rFonts w:ascii="Courier New" w:hAnsi="Courier New" w:cs="Courier New"/>
+                <w:color w:val="1A1AA6"/>
+                <w:sz w:val="20"/>
+                <w:szCs w:val="20"/>
+              </w:rPr>
+            </w:pPr>
+            <w:r>
+              <w:rPr>
+                <w:rFonts w:ascii="Courier New" w:hAnsi="Courier New" w:cs="Courier New"/>
+                <w:color w:val="1A1AA6"/>
+                <w:sz w:val="20"/>
+                <w:szCs w:val="20"/>
+              </w:rPr>
+              <w:t>DS_VL_Detailed_Annual</w:t>
+            </w:r>
+            <w:r>
+              <w:rPr>
+                <w:rFonts w:ascii="Courier New" w:hAnsi="Courier New" w:cs="Courier New"/>
+                <w:color w:val="1A1AA6"/>
+                <w:sz w:val="20"/>
+                <w:szCs w:val="20"/>
+              </w:rPr>
+              <w:t xml:space="preserve"> </w:t>
+            </w:r>
+            <w:r>
+              <w:rPr>
+                <w:rFonts w:ascii="Courier New" w:hAnsi="Courier New" w:cs="Courier New"/>
+                <w:color w:val="1A1AA6"/>
+                <w:sz w:val="20"/>
+                <w:szCs w:val="20"/>
+              </w:rPr>
+              <w:t>DS_VL_Simple_Annual</w:t>
+            </w:r>
+          </w:p>
+        </w:tc>
+        <w:tc>
+          <w:tcPr>
+            <w:tcW w:w="2610" w:type="dxa"/>
+          </w:tcPr>
+          <w:p>
+            <w:pPr>
+              <w:jc w:val="both"/>
+              <w:rPr>
+                <w:rFonts w:ascii="Courier New" w:hAnsi="Courier New" w:cs="Courier New"/>
+                <w:color w:val="1A1AA6"/>
+                <w:sz w:val="20"/>
+                <w:szCs w:val="20"/>
+              </w:rPr>
+            </w:pPr>
+            <w:r>
+              <w:rPr>
+                <w:rFonts w:ascii="Courier New" w:hAnsi="Courier New" w:cs="Courier New"/>
+                <w:color w:val="1A1AA6"/>
+                <w:sz w:val="20"/>
+                <w:szCs w:val="20"/>
+              </w:rPr>
+              <w:t>PKDL_GEN_EPID_cases</w:t>
+            </w:r>
+          </w:p>
+          <w:p>
+            <w:pPr>
+              <w:jc w:val="both"/>
+              <w:rPr>
+                <w:rFonts w:ascii="Courier New" w:hAnsi="Courier New" w:cs="Courier New"/>
+                <w:color w:val="1A1AA6"/>
+                <w:sz w:val="20"/>
+                <w:szCs w:val="20"/>
+              </w:rPr>
+            </w:pPr>
+          </w:p>
+        </w:tc>
+        <w:tc>
+          <w:tcPr>
+            <w:tcW w:w="2430" w:type="dxa"/>
+            <w:vMerge/>
+          </w:tcPr>
+          <w:p>
+            <w:pPr>
+              <w:jc w:val="both"/>
+              <w:rPr>
+                <w:rFonts w:ascii="Courier New" w:hAnsi="Courier New" w:cs="Courier New"/>
+                <w:color w:val="1A1AA6"/>
+                <w:sz w:val="20"/>
+                <w:szCs w:val="20"/>
+              </w:rPr>
+            </w:pPr>
+          </w:p>
+        </w:tc>
+        <w:tc>
+          <w:tcPr>
+            <w:tcW w:w="1710" w:type="dxa"/>
+            <w:vMerge/>
+          </w:tcPr>
+          <w:p>
+            <w:pPr>
+              <w:jc w:val="both"/>
+              <w:rPr>
+                <w:sz w:val="20"/>
+                <w:szCs w:val="20"/>
+              </w:rPr>
+            </w:pPr>
+          </w:p>
+        </w:tc>
+      </w:tr>
+      <w:tr>
+        <w:tc>
+          <w:tcPr>
+            <w:tcW w:w="722" w:type="dxa"/>
+          </w:tcPr>
+          <w:p>
+            <w:pPr>
+              <w:jc w:val="both"/>
+              <w:rPr>
+                <w:sz w:val="20"/>
+                <w:szCs w:val="20"/>
+              </w:rPr>
+            </w:pPr>
+            <w:r>
+              <w:rPr>
+                <w:sz w:val="20"/>
+                <w:szCs w:val="20"/>
+              </w:rPr>
+              <w:t>C3</w:t>
+            </w:r>
+          </w:p>
+        </w:tc>
+        <w:tc>
+          <w:tcPr>
+            <w:tcW w:w="3413" w:type="dxa"/>
+          </w:tcPr>
+          <w:p>
+            <w:pPr>
+              <w:jc w:val="both"/>
+              <w:rPr>
+                <w:rFonts w:ascii="Courier New" w:hAnsi="Courier New" w:cs="Courier New"/>
+                <w:color w:val="1A1AA6"/>
+                <w:sz w:val="20"/>
+                <w:szCs w:val="20"/>
+              </w:rPr>
+            </w:pPr>
+            <w:r>
+              <w:rPr>
+                <w:rFonts w:ascii="Courier New" w:hAnsi="Courier New" w:cs="Courier New"/>
+                <w:color w:val="1A1AA6"/>
+                <w:sz w:val="20"/>
+                <w:szCs w:val="20"/>
+              </w:rPr>
+              <w:t>*As C2 for each DE</w:t>
+            </w:r>
+          </w:p>
+        </w:tc>
+        <w:tc>
+          <w:tcPr>
+            <w:tcW w:w="2610" w:type="dxa"/>
+          </w:tcPr>
+          <w:p>
+            <w:pPr>
+              <w:jc w:val="both"/>
+              <w:rPr>
+                <w:rFonts w:ascii="Courier New" w:hAnsi="Courier New" w:cs="Courier New"/>
+                <w:color w:val="1A1AA6"/>
+                <w:sz w:val="20"/>
+                <w:szCs w:val="20"/>
+              </w:rPr>
+            </w:pPr>
+            <w:r>
+              <w:rPr>
+                <w:rFonts w:ascii="Courier New" w:hAnsi="Courier New" w:cs="Courier New"/>
+                <w:color w:val="1A1AA6"/>
+                <w:sz w:val="20"/>
+                <w:szCs w:val="20"/>
+              </w:rPr>
+              <w:t>VL_EPI_Type</w:t>
+            </w:r>
+          </w:p>
+          <w:p>
+            <w:pPr>
+              <w:jc w:val="both"/>
+              <w:rPr>
+                <w:rFonts w:ascii="Courier New" w:hAnsi="Courier New" w:cs="Courier New"/>
+                <w:color w:val="1A1AA6"/>
+                <w:sz w:val="20"/>
+                <w:szCs w:val="20"/>
+              </w:rPr>
+            </w:pPr>
+            <w:r>
+              <w:rPr>
+                <w:rFonts w:ascii="Courier New" w:hAnsi="Courier New" w:cs="Courier New"/>
+                <w:color w:val="1A1AA6"/>
+                <w:sz w:val="20"/>
+                <w:szCs w:val="20"/>
+              </w:rPr>
+              <w:t>CL_EPI_Type ACL_EPI_Type</w:t>
+            </w:r>
+          </w:p>
+          <w:p>
+            <w:pPr>
+              <w:jc w:val="both"/>
+              <w:rPr>
+                <w:rFonts w:ascii="Courier New" w:hAnsi="Courier New" w:cs="Courier New"/>
+                <w:color w:val="1A1AA6"/>
+                <w:sz w:val="20"/>
+                <w:szCs w:val="20"/>
+              </w:rPr>
+            </w:pPr>
+            <w:r>
+              <w:rPr>
+                <w:rFonts w:ascii="Courier New" w:hAnsi="Courier New" w:cs="Courier New"/>
+                <w:color w:val="1A1AA6"/>
+                <w:sz w:val="20"/>
+                <w:szCs w:val="20"/>
+              </w:rPr>
+              <w:t>ZCL_EPI_Type</w:t>
+            </w:r>
+          </w:p>
+        </w:tc>
+        <w:tc>
+          <w:tcPr>
+            <w:tcW w:w="2430" w:type="dxa"/>
+          </w:tcPr>
+          <w:p>
+            <w:pPr>
+              <w:jc w:val="both"/>
+              <w:rPr>
+                <w:rFonts w:ascii="Courier New" w:hAnsi="Courier New" w:cs="Courier New"/>
+                <w:color w:val="1A1AA6"/>
+                <w:sz w:val="20"/>
+                <w:szCs w:val="20"/>
+              </w:rPr>
+            </w:pPr>
+            <w:r>
+              <w:rPr>
+                <w:rFonts w:ascii="Courier New" w:hAnsi="Courier New" w:cs="Courier New"/>
+                <w:color w:val="1A1AA6"/>
+                <w:sz w:val="20"/>
+                <w:szCs w:val="20"/>
+              </w:rPr>
+              <w:t>Relapse</w:t>
+            </w:r>
+          </w:p>
+          <w:p>
+            <w:pPr>
+              <w:jc w:val="both"/>
+              <w:rPr>
+                <w:sz w:val="20"/>
+                <w:szCs w:val="20"/>
+              </w:rPr>
+            </w:pPr>
+            <w:r>
+              <w:rPr>
+                <w:rFonts w:ascii="Courier New" w:hAnsi="Courier New" w:cs="Courier New"/>
+                <w:color w:val="1A1AA6"/>
+                <w:sz w:val="20"/>
+                <w:szCs w:val="20"/>
+              </w:rPr>
+              <w:t>(</w:t>
+            </w:r>
+            <w:r>
+              <w:rPr>
+                <w:rFonts w:ascii="Courier New" w:hAnsi="Courier New" w:cs="Courier New"/>
+                <w:color w:val="1A1AA6"/>
+                <w:sz w:val="20"/>
+                <w:szCs w:val="20"/>
+              </w:rPr>
+              <w:t>N/A</w:t>
+            </w:r>
+            <w:r>
+              <w:rPr>
+                <w:rFonts w:ascii="Courier New" w:hAnsi="Courier New" w:cs="Courier New"/>
+                <w:color w:val="1A1AA6"/>
+                <w:sz w:val="20"/>
+                <w:szCs w:val="20"/>
+              </w:rPr>
+              <w:t xml:space="preserve"> for PKDL and MCL)</w:t>
+            </w:r>
+          </w:p>
+        </w:tc>
+        <w:tc>
+          <w:tcPr>
+            <w:tcW w:w="1710" w:type="dxa"/>
+          </w:tcPr>
+          <w:p>
+            <w:pPr>
+              <w:jc w:val="both"/>
+              <w:rPr>
+                <w:sz w:val="20"/>
+                <w:szCs w:val="20"/>
+              </w:rPr>
+            </w:pPr>
+            <w:r>
+              <w:rPr>
+                <w:sz w:val="20"/>
+                <w:szCs w:val="20"/>
+              </w:rPr>
+              <w:t>It shows “No data” if no data found in the system.</w:t>
+            </w:r>
+            <w:bookmarkStart w:id="0" w:name="_GoBack"/>
+            <w:bookmarkEnd w:id="0"/>
+          </w:p>
+        </w:tc>
+      </w:tr>
+      <w:tr>
+        <w:tc>
+          <w:tcPr>
+            <w:tcW w:w="722" w:type="dxa"/>
+          </w:tcPr>
+          <w:p>
+            <w:pPr>
+              <w:jc w:val="both"/>
+              <w:rPr>
+                <w:sz w:val="20"/>
+                <w:szCs w:val="20"/>
+              </w:rPr>
+            </w:pPr>
+            <w:r>
+              <w:rPr>
+                <w:sz w:val="20"/>
+                <w:szCs w:val="20"/>
+              </w:rPr>
+              <w:lastRenderedPageBreak/>
+              <w:t>C4</w:t>
+            </w:r>
+          </w:p>
+        </w:tc>
+        <w:tc>
+          <w:tcPr>
+            <w:tcW w:w="3413" w:type="dxa"/>
+          </w:tcPr>
+          <w:p>
+            <w:pPr>
+              <w:jc w:val="both"/>
+              <w:rPr>
+                <w:rFonts w:ascii="Courier New" w:hAnsi="Courier New" w:cs="Courier New"/>
+                <w:color w:val="1A1AA6"/>
+                <w:sz w:val="20"/>
+                <w:szCs w:val="20"/>
+              </w:rPr>
+            </w:pPr>
+            <w:r>
+              <w:rPr>
+                <w:rFonts w:ascii="Courier New" w:hAnsi="Courier New" w:cs="Courier New"/>
+                <w:color w:val="1A1AA6"/>
+                <w:sz w:val="20"/>
+                <w:szCs w:val="20"/>
+              </w:rPr>
+              <w:t>*As C2 for each DE</w:t>
+            </w:r>
+          </w:p>
+        </w:tc>
+        <w:tc>
+          <w:tcPr>
+            <w:tcW w:w="2610" w:type="dxa"/>
+          </w:tcPr>
+          <w:p>
+            <w:pPr>
+              <w:jc w:val="both"/>
+              <w:rPr>
+                <w:rFonts w:ascii="Courier New" w:hAnsi="Courier New" w:cs="Courier New"/>
+                <w:color w:val="1A1AA6"/>
+                <w:sz w:val="20"/>
+                <w:szCs w:val="20"/>
+              </w:rPr>
+            </w:pPr>
+            <w:r>
+              <w:rPr>
+                <w:rFonts w:ascii="Courier New" w:hAnsi="Courier New" w:cs="Courier New"/>
+                <w:color w:val="1A1AA6"/>
+                <w:sz w:val="20"/>
+                <w:szCs w:val="20"/>
+              </w:rPr>
+              <w:t>VL_EPI_Type</w:t>
+            </w:r>
+            <w:r>
+              <w:rPr>
+                <w:rFonts w:ascii="Courier New" w:hAnsi="Courier New" w:cs="Courier New"/>
+                <w:color w:val="1A1AA6"/>
+                <w:sz w:val="20"/>
+                <w:szCs w:val="20"/>
+              </w:rPr>
+              <w:br/>
+              <w:t>CL_EPI_Type</w:t>
+            </w:r>
+            <w:r>
+              <w:rPr>
+                <w:rFonts w:ascii="Courier New" w:hAnsi="Courier New" w:cs="Courier New"/>
+                <w:color w:val="1A1AA6"/>
+                <w:sz w:val="20"/>
+                <w:szCs w:val="20"/>
+              </w:rPr>
+              <w:br/>
+              <w:t>ACL_EPI_Type</w:t>
+            </w:r>
+          </w:p>
+          <w:p>
+            <w:pPr>
+              <w:jc w:val="both"/>
+              <w:rPr>
+                <w:rFonts w:ascii="Courier New" w:hAnsi="Courier New" w:cs="Courier New"/>
+                <w:color w:val="1A1AA6"/>
+                <w:sz w:val="20"/>
+                <w:szCs w:val="20"/>
+              </w:rPr>
+            </w:pPr>
+            <w:r>
+              <w:rPr>
+                <w:rFonts w:ascii="Courier New" w:hAnsi="Courier New" w:cs="Courier New"/>
+                <w:color w:val="1A1AA6"/>
+                <w:sz w:val="20"/>
+                <w:szCs w:val="20"/>
+              </w:rPr>
+              <w:t>ZCL_EPI_Type</w:t>
+            </w:r>
+          </w:p>
+          <w:p>
+            <w:pPr>
+              <w:jc w:val="both"/>
+              <w:rPr>
+                <w:rFonts w:ascii="Courier New" w:hAnsi="Courier New" w:cs="Courier New"/>
+                <w:color w:val="1A1AA6"/>
+                <w:sz w:val="20"/>
+                <w:szCs w:val="20"/>
+              </w:rPr>
+            </w:pPr>
+            <w:r>
+              <w:rPr>
+                <w:rFonts w:ascii="Courier New" w:hAnsi="Courier New" w:cs="Courier New"/>
+                <w:color w:val="1A1AA6"/>
+                <w:sz w:val="20"/>
+                <w:szCs w:val="20"/>
+              </w:rPr>
+              <w:t>PKDL_GEN_EPID_cases</w:t>
+            </w:r>
+          </w:p>
+          <w:p>
+            <w:pPr>
+              <w:jc w:val="both"/>
+              <w:rPr>
+                <w:sz w:val="20"/>
+                <w:szCs w:val="20"/>
+              </w:rPr>
+            </w:pPr>
+            <w:r>
+              <w:rPr>
+                <w:rFonts w:ascii="Courier New" w:hAnsi="Courier New" w:cs="Courier New"/>
+                <w:color w:val="1A1AA6"/>
+                <w:sz w:val="20"/>
+                <w:szCs w:val="20"/>
+              </w:rPr>
+              <w:t>MCL_GEN_EPID_cases</w:t>
+            </w:r>
+          </w:p>
+        </w:tc>
+        <w:tc>
+          <w:tcPr>
+            <w:tcW w:w="2430" w:type="dxa"/>
+          </w:tcPr>
+          <w:p>
+            <w:pPr>
+              <w:jc w:val="both"/>
+              <w:rPr>
+                <w:rFonts w:ascii="Arial" w:hAnsi="Arial" w:cs="Arial"/>
+                <w:color w:val="333333"/>
+                <w:sz w:val="20"/>
+                <w:szCs w:val="20"/>
+                <w:shd w:val="clear" w:color="auto" w:fill="FFFFFF"/>
+              </w:rPr>
+            </w:pPr>
+            <w:r>
+              <w:rPr>
+                <w:rFonts w:ascii="Courier New" w:hAnsi="Courier New" w:cs="Courier New"/>
+                <w:color w:val="1A1AA6"/>
+                <w:sz w:val="20"/>
+                <w:szCs w:val="20"/>
+              </w:rPr>
+              <w:t>New</w:t>
+            </w:r>
+          </w:p>
+          <w:p>
+            <w:pPr>
+              <w:jc w:val="both"/>
+              <w:rPr>
+                <w:rFonts w:ascii="Arial" w:hAnsi="Arial" w:cs="Arial"/>
+                <w:color w:val="333333"/>
+                <w:sz w:val="20"/>
+                <w:szCs w:val="20"/>
+                <w:shd w:val="clear" w:color="auto" w:fill="FFFFFF"/>
+              </w:rPr>
+            </w:pPr>
+            <w:r>
+              <w:rPr>
+                <w:rFonts w:ascii="Courier New" w:hAnsi="Courier New" w:cs="Courier New"/>
+                <w:color w:val="1A1AA6"/>
+                <w:sz w:val="20"/>
+                <w:szCs w:val="20"/>
+              </w:rPr>
+              <w:t>Relapse</w:t>
+            </w:r>
+            <w:r>
+              <w:rPr>
+                <w:rFonts w:ascii="Arial" w:hAnsi="Arial" w:cs="Arial"/>
+                <w:color w:val="333333"/>
+                <w:sz w:val="20"/>
+                <w:szCs w:val="20"/>
+                <w:shd w:val="clear" w:color="auto" w:fill="FFFFFF"/>
+              </w:rPr>
+              <w:t xml:space="preserve"> </w:t>
+            </w:r>
+          </w:p>
+          <w:p>
+            <w:pPr>
+              <w:jc w:val="both"/>
+              <w:rPr>
+                <w:rFonts w:ascii="Courier New" w:hAnsi="Courier New" w:cs="Courier New"/>
+                <w:color w:val="1A1AA6"/>
+                <w:sz w:val="20"/>
+                <w:szCs w:val="20"/>
+              </w:rPr>
+            </w:pPr>
+            <w:r>
+              <w:rPr>
+                <w:rFonts w:ascii="Courier New" w:hAnsi="Courier New" w:cs="Courier New"/>
+                <w:color w:val="1A1AA6"/>
+                <w:sz w:val="20"/>
+                <w:szCs w:val="20"/>
+              </w:rPr>
+              <w:t>Type unspecified</w:t>
+            </w:r>
+          </w:p>
+          <w:p>
+            <w:pPr>
+              <w:jc w:val="both"/>
+              <w:rPr>
+                <w:sz w:val="20"/>
+                <w:szCs w:val="20"/>
+              </w:rPr>
+            </w:pPr>
+            <w:r>
+              <w:rPr>
+                <w:rFonts w:ascii="Courier New" w:hAnsi="Courier New" w:cs="Courier New"/>
+                <w:color w:val="1A1AA6"/>
+                <w:sz w:val="20"/>
+                <w:szCs w:val="20"/>
+              </w:rPr>
+              <w:t>(default for PKDL and MCL)</w:t>
+            </w:r>
+          </w:p>
+        </w:tc>
+        <w:tc>
+          <w:tcPr>
+            <w:tcW w:w="1710" w:type="dxa"/>
+          </w:tcPr>
+          <w:p>
+            <w:pPr>
+              <w:jc w:val="both"/>
+              <w:rPr>
+                <w:sz w:val="20"/>
+                <w:szCs w:val="20"/>
+              </w:rPr>
+            </w:pPr>
+            <w:r>
+              <w:rPr>
+                <w:sz w:val="20"/>
+                <w:szCs w:val="20"/>
+              </w:rPr>
+              <w:t>It shows “No data” if no data found in the system.</w:t>
+            </w:r>
+          </w:p>
+        </w:tc>
+      </w:tr>
+      <w:tr>
+        <w:tc>
+          <w:tcPr>
+            <w:tcW w:w="722" w:type="dxa"/>
+          </w:tcPr>
+          <w:p>
+            <w:pPr>
+              <w:jc w:val="both"/>
+              <w:rPr>
+                <w:sz w:val="20"/>
+                <w:szCs w:val="20"/>
+              </w:rPr>
+            </w:pPr>
+            <w:r>
+              <w:rPr>
+                <w:sz w:val="20"/>
+                <w:szCs w:val="20"/>
+              </w:rPr>
+              <w:t>C5</w:t>
+            </w:r>
+          </w:p>
+        </w:tc>
+        <w:tc>
+          <w:tcPr>
+            <w:tcW w:w="3413" w:type="dxa"/>
+          </w:tcPr>
+          <w:p>
+            <w:pPr>
+              <w:jc w:val="both"/>
+              <w:rPr>
+                <w:sz w:val="20"/>
+                <w:szCs w:val="20"/>
+              </w:rPr>
+            </w:pPr>
+          </w:p>
+        </w:tc>
+        <w:tc>
+          <w:tcPr>
+            <w:tcW w:w="2610" w:type="dxa"/>
+          </w:tcPr>
+          <w:p>
+            <w:pPr>
+              <w:jc w:val="both"/>
+              <w:rPr>
+                <w:sz w:val="20"/>
+                <w:szCs w:val="20"/>
+              </w:rPr>
+            </w:pPr>
+          </w:p>
+        </w:tc>
+        <w:tc>
+          <w:tcPr>
+            <w:tcW w:w="2430" w:type="dxa"/>
+          </w:tcPr>
+          <w:p>
+            <w:pPr>
+              <w:jc w:val="both"/>
+              <w:rPr>
+                <w:sz w:val="20"/>
+                <w:szCs w:val="20"/>
+              </w:rPr>
+            </w:pPr>
+          </w:p>
+        </w:tc>
+        <w:tc>
+          <w:tcPr>
+            <w:tcW w:w="1710" w:type="dxa"/>
+          </w:tcPr>
+          <w:p>
+            <w:pPr>
+              <w:jc w:val="both"/>
+              <w:rPr>
+                <w:sz w:val="20"/>
+                <w:szCs w:val="20"/>
+              </w:rPr>
+            </w:pPr>
+          </w:p>
+        </w:tc>
+      </w:tr>
+      <w:tr>
+        <w:tc>
+          <w:tcPr>
+            <w:tcW w:w="722" w:type="dxa"/>
+          </w:tcPr>
+          <w:p>
+            <w:pPr>
+              <w:jc w:val="both"/>
+              <w:rPr>
+                <w:sz w:val="20"/>
+                <w:szCs w:val="20"/>
+              </w:rPr>
+            </w:pPr>
+            <w:r>
+              <w:rPr>
+                <w:sz w:val="20"/>
+                <w:szCs w:val="20"/>
+              </w:rPr>
+              <w:t>C6</w:t>
+            </w:r>
+          </w:p>
+        </w:tc>
+        <w:tc>
+          <w:tcPr>
+            <w:tcW w:w="3413" w:type="dxa"/>
+          </w:tcPr>
+          <w:p>
+            <w:pPr>
+              <w:jc w:val="both"/>
+              <w:rPr>
+                <w:sz w:val="20"/>
+                <w:szCs w:val="20"/>
+              </w:rPr>
+            </w:pPr>
+          </w:p>
+        </w:tc>
+        <w:tc>
+          <w:tcPr>
+            <w:tcW w:w="2610" w:type="dxa"/>
+          </w:tcPr>
+          <w:p>
+            <w:pPr>
+              <w:jc w:val="both"/>
+              <w:rPr>
+                <w:sz w:val="20"/>
+                <w:szCs w:val="20"/>
+              </w:rPr>
+            </w:pPr>
+          </w:p>
+        </w:tc>
+        <w:tc>
+          <w:tcPr>
+            <w:tcW w:w="2430" w:type="dxa"/>
+          </w:tcPr>
+          <w:p>
+            <w:pPr>
+              <w:jc w:val="both"/>
+              <w:rPr>
+                <w:sz w:val="20"/>
+                <w:szCs w:val="20"/>
+              </w:rPr>
+            </w:pPr>
+          </w:p>
+        </w:tc>
+        <w:tc>
+          <w:tcPr>
+            <w:tcW w:w="1710" w:type="dxa"/>
+          </w:tcPr>
+          <w:p>
+            <w:pPr>
+              <w:jc w:val="both"/>
+              <w:rPr>
+                <w:sz w:val="20"/>
+                <w:szCs w:val="20"/>
+              </w:rPr>
+            </w:pPr>
+          </w:p>
+        </w:tc>
+      </w:tr>
+      <w:tr>
+        <w:tc>
+          <w:tcPr>
+            <w:tcW w:w="722" w:type="dxa"/>
+          </w:tcPr>
+          <w:p>
+            <w:pPr>
+              <w:jc w:val="both"/>
+              <w:rPr>
+                <w:sz w:val="20"/>
+                <w:szCs w:val="20"/>
+              </w:rPr>
+            </w:pPr>
+            <w:r>
+              <w:rPr>
+                <w:sz w:val="20"/>
+                <w:szCs w:val="20"/>
+              </w:rPr>
+              <w:t>C7</w:t>
+            </w:r>
+          </w:p>
+        </w:tc>
+        <w:tc>
+          <w:tcPr>
+            <w:tcW w:w="3413" w:type="dxa"/>
+          </w:tcPr>
+          <w:p>
+            <w:pPr>
+              <w:jc w:val="both"/>
+              <w:rPr>
+                <w:sz w:val="20"/>
+                <w:szCs w:val="20"/>
+              </w:rPr>
+            </w:pPr>
+          </w:p>
+        </w:tc>
+        <w:tc>
+          <w:tcPr>
+            <w:tcW w:w="2610" w:type="dxa"/>
+          </w:tcPr>
+          <w:p>
+            <w:pPr>
+              <w:jc w:val="both"/>
+              <w:rPr>
+                <w:sz w:val="20"/>
+                <w:szCs w:val="20"/>
+              </w:rPr>
+            </w:pPr>
+          </w:p>
+        </w:tc>
+        <w:tc>
+          <w:tcPr>
+            <w:tcW w:w="2430" w:type="dxa"/>
+          </w:tcPr>
+          <w:p>
+            <w:pPr>
+              <w:jc w:val="both"/>
+              <w:rPr>
+                <w:sz w:val="20"/>
+                <w:szCs w:val="20"/>
+              </w:rPr>
+            </w:pPr>
+          </w:p>
+        </w:tc>
+        <w:tc>
+          <w:tcPr>
+            <w:tcW w:w="1710" w:type="dxa"/>
+          </w:tcPr>
+          <w:p>
+            <w:pPr>
+              <w:jc w:val="both"/>
+              <w:rPr>
+                <w:sz w:val="20"/>
+                <w:szCs w:val="20"/>
+              </w:rPr>
+            </w:pPr>
+          </w:p>
+        </w:tc>
+      </w:tr>
+      <w:tr>
+        <w:tc>
+          <w:tcPr>
+            <w:tcW w:w="722" w:type="dxa"/>
+          </w:tcPr>
+          <w:p>
+            <w:pPr>
+              <w:jc w:val="both"/>
+              <w:rPr>
+                <w:sz w:val="20"/>
+                <w:szCs w:val="20"/>
+              </w:rPr>
+            </w:pPr>
+            <w:r>
+              <w:rPr>
+                <w:sz w:val="20"/>
+                <w:szCs w:val="20"/>
+              </w:rPr>
+              <w:t>C8</w:t>
+            </w:r>
+          </w:p>
+        </w:tc>
+        <w:tc>
+          <w:tcPr>
+            <w:tcW w:w="3413" w:type="dxa"/>
+          </w:tcPr>
+          <w:p>
+            <w:pPr>
+              <w:jc w:val="both"/>
+              <w:rPr>
+                <w:sz w:val="20"/>
+                <w:szCs w:val="20"/>
+              </w:rPr>
+            </w:pPr>
+          </w:p>
+        </w:tc>
+        <w:tc>
+          <w:tcPr>
+            <w:tcW w:w="2610" w:type="dxa"/>
+          </w:tcPr>
+          <w:p>
+            <w:pPr>
+              <w:jc w:val="both"/>
+              <w:rPr>
+                <w:sz w:val="20"/>
+                <w:szCs w:val="20"/>
+              </w:rPr>
+            </w:pPr>
+          </w:p>
+        </w:tc>
+        <w:tc>
+          <w:tcPr>
+            <w:tcW w:w="2430" w:type="dxa"/>
+          </w:tcPr>
+          <w:p>
+            <w:pPr>
+              <w:jc w:val="both"/>
+              <w:rPr>
+                <w:sz w:val="20"/>
+                <w:szCs w:val="20"/>
+              </w:rPr>
+            </w:pPr>
+          </w:p>
+        </w:tc>
+        <w:tc>
+          <w:tcPr>
+            <w:tcW w:w="1710" w:type="dxa"/>
+          </w:tcPr>
+          <w:p>
+            <w:pPr>
+              <w:jc w:val="both"/>
+              <w:rPr>
+                <w:sz w:val="20"/>
+                <w:szCs w:val="20"/>
+              </w:rPr>
+            </w:pPr>
+            <w:r>
+              <w:rPr>
+                <w:rFonts w:ascii="Helvetica" w:hAnsi="Helvetica" w:cs="Helvetica"/>
+                <w:color w:val="000000"/>
+                <w:sz w:val="20"/>
+                <w:szCs w:val="20"/>
+                <w:shd w:val="clear" w:color="auto" w:fill="FFFFFF"/>
+              </w:rPr>
+              <w:t>New cases / pop_at_risk</w:t>
+            </w:r>
+            <w:r>
+              <w:rPr>
+                <w:sz w:val="20"/>
+                <w:szCs w:val="20"/>
+              </w:rPr>
+              <w:t xml:space="preserve">. </w:t>
+            </w:r>
+          </w:p>
+          <w:p>
+            <w:pPr>
+              <w:jc w:val="both"/>
+              <w:rPr>
+                <w:rFonts w:ascii="Helvetica" w:hAnsi="Helvetica" w:cs="Helvetica"/>
+                <w:color w:val="333333"/>
+                <w:sz w:val="20"/>
+                <w:szCs w:val="20"/>
+                <w:shd w:val="clear" w:color="auto" w:fill="FFFFFF"/>
+              </w:rPr>
+            </w:pPr>
+          </w:p>
+          <w:p>
+            <w:pPr>
+              <w:jc w:val="both"/>
+              <w:rPr>
+                <w:sz w:val="20"/>
+                <w:szCs w:val="20"/>
+              </w:rPr>
+            </w:pPr>
+            <w:r>
+              <w:rPr>
+                <w:rFonts w:ascii="Helvetica" w:hAnsi="Helvetica" w:cs="Helvetica"/>
+                <w:color w:val="333333"/>
+                <w:sz w:val="20"/>
+                <w:szCs w:val="20"/>
+                <w:shd w:val="clear" w:color="auto" w:fill="FFFFFF"/>
+              </w:rPr>
+              <w:t>If </w:t>
+            </w:r>
+            <w:r>
+              <w:rPr>
+                <w:rStyle w:val="HTMLCode"/>
+                <w:rFonts w:ascii="Consolas" w:eastAsiaTheme="majorEastAsia" w:hAnsi="Consolas"/>
+                <w:color w:val="333333"/>
+              </w:rPr>
+              <w:t>pop at risk</w:t>
+            </w:r>
+            <w:r>
+              <w:rPr>
+                <w:rFonts w:ascii="Helvetica" w:hAnsi="Helvetica" w:cs="Helvetica"/>
+                <w:color w:val="333333"/>
+                <w:sz w:val="20"/>
+                <w:szCs w:val="20"/>
+                <w:shd w:val="clear" w:color="auto" w:fill="FFFFFF"/>
+              </w:rPr>
+              <w:t> is 0, the incidence text shows N/A.</w:t>
+            </w:r>
+          </w:p>
+        </w:tc>
+      </w:tr>
+      <w:tr>
+        <w:tc>
+          <w:tcPr>
+            <w:tcW w:w="722" w:type="dxa"/>
+          </w:tcPr>
+          <w:p>
+            <w:pPr>
+              <w:jc w:val="both"/>
+              <w:rPr>
+                <w:sz w:val="20"/>
+                <w:szCs w:val="20"/>
+              </w:rPr>
+            </w:pPr>
+            <w:r>
+              <w:rPr>
+                <w:sz w:val="20"/>
+                <w:szCs w:val="20"/>
+              </w:rPr>
+              <w:t>C9</w:t>
+            </w:r>
+          </w:p>
+        </w:tc>
+        <w:tc>
+          <w:tcPr>
+            <w:tcW w:w="3413" w:type="dxa"/>
+          </w:tcPr>
+          <w:p>
+            <w:pPr>
+              <w:jc w:val="both"/>
+              <w:rPr>
+                <w:sz w:val="20"/>
+                <w:szCs w:val="20"/>
+              </w:rPr>
+            </w:pPr>
+          </w:p>
+        </w:tc>
+        <w:tc>
+          <w:tcPr>
+            <w:tcW w:w="2610" w:type="dxa"/>
+          </w:tcPr>
+          <w:p>
+            <w:pPr>
+              <w:jc w:val="both"/>
+              <w:rPr>
+                <w:sz w:val="20"/>
+                <w:szCs w:val="20"/>
+              </w:rPr>
+            </w:pPr>
+          </w:p>
+        </w:tc>
+        <w:tc>
+          <w:tcPr>
+            <w:tcW w:w="2430" w:type="dxa"/>
+          </w:tcPr>
+          <w:p>
+            <w:pPr>
+              <w:jc w:val="both"/>
+              <w:rPr>
+                <w:sz w:val="20"/>
+                <w:szCs w:val="20"/>
+              </w:rPr>
+            </w:pPr>
+          </w:p>
+        </w:tc>
+        <w:tc>
+          <w:tcPr>
+            <w:tcW w:w="1710" w:type="dxa"/>
+          </w:tcPr>
+          <w:p>
+            <w:pPr>
+              <w:jc w:val="both"/>
+              <w:rPr>
+                <w:sz w:val="20"/>
+                <w:szCs w:val="20"/>
+              </w:rPr>
+            </w:pPr>
+          </w:p>
+        </w:tc>
+      </w:tr>
+      <w:tr>
+        <w:tc>
+          <w:tcPr>
+            <w:tcW w:w="722" w:type="dxa"/>
+          </w:tcPr>
+          <w:p>
+            <w:pPr>
+              <w:jc w:val="both"/>
+              <w:rPr>
+                <w:sz w:val="20"/>
+                <w:szCs w:val="20"/>
+              </w:rPr>
+            </w:pPr>
+            <w:r>
+              <w:rPr>
+                <w:sz w:val="20"/>
+                <w:szCs w:val="20"/>
+              </w:rPr>
+              <w:t>C10</w:t>
+            </w:r>
+          </w:p>
+        </w:tc>
+        <w:tc>
+          <w:tcPr>
+            <w:tcW w:w="3413" w:type="dxa"/>
+          </w:tcPr>
+          <w:p>
+            <w:pPr>
+              <w:jc w:val="both"/>
+              <w:rPr>
+                <w:sz w:val="20"/>
+                <w:szCs w:val="20"/>
+              </w:rPr>
+            </w:pPr>
+          </w:p>
+        </w:tc>
+        <w:tc>
+          <w:tcPr>
+            <w:tcW w:w="2610" w:type="dxa"/>
+          </w:tcPr>
+          <w:p>
+            <w:pPr>
+              <w:jc w:val="both"/>
+              <w:rPr>
+                <w:sz w:val="20"/>
+                <w:szCs w:val="20"/>
+              </w:rPr>
+            </w:pPr>
+          </w:p>
+        </w:tc>
+        <w:tc>
+          <w:tcPr>
+            <w:tcW w:w="2430" w:type="dxa"/>
+          </w:tcPr>
+          <w:p>
+            <w:pPr>
+              <w:jc w:val="both"/>
+              <w:rPr>
+                <w:sz w:val="20"/>
+                <w:szCs w:val="20"/>
+              </w:rPr>
+            </w:pPr>
+          </w:p>
+        </w:tc>
+        <w:tc>
+          <w:tcPr>
+            <w:tcW w:w="1710" w:type="dxa"/>
+          </w:tcPr>
+          <w:p>
+            <w:pPr>
+              <w:jc w:val="both"/>
+              <w:rPr>
+                <w:sz w:val="20"/>
+                <w:szCs w:val="20"/>
+              </w:rPr>
+            </w:pPr>
+          </w:p>
+        </w:tc>
+      </w:tr>
+      <w:tr>
+        <w:tc>
+          <w:tcPr>
+            <w:tcW w:w="722" w:type="dxa"/>
+          </w:tcPr>
+          <w:p>
+            <w:pPr>
+              <w:jc w:val="both"/>
+              <w:rPr>
+                <w:sz w:val="20"/>
+                <w:szCs w:val="20"/>
+              </w:rPr>
+            </w:pPr>
+            <w:r>
+              <w:rPr>
+                <w:sz w:val="20"/>
+                <w:szCs w:val="20"/>
+              </w:rPr>
+              <w:t>C11</w:t>
+            </w:r>
+          </w:p>
+        </w:tc>
+        <w:tc>
+          <w:tcPr>
+            <w:tcW w:w="3413" w:type="dxa"/>
+          </w:tcPr>
+          <w:p>
+            <w:pPr>
+              <w:jc w:val="both"/>
+              <w:rPr>
+                <w:sz w:val="20"/>
+                <w:szCs w:val="20"/>
+              </w:rPr>
+            </w:pPr>
+          </w:p>
+        </w:tc>
+        <w:tc>
+          <w:tcPr>
+            <w:tcW w:w="2610" w:type="dxa"/>
+          </w:tcPr>
+          <w:p>
+            <w:pPr>
+              <w:jc w:val="both"/>
+              <w:rPr>
+                <w:sz w:val="20"/>
+                <w:szCs w:val="20"/>
+              </w:rPr>
+            </w:pPr>
+          </w:p>
+        </w:tc>
+        <w:tc>
+          <w:tcPr>
+            <w:tcW w:w="2430" w:type="dxa"/>
+          </w:tcPr>
+          <w:p>
+            <w:pPr>
+              <w:jc w:val="both"/>
+              <w:rPr>
+                <w:sz w:val="20"/>
+                <w:szCs w:val="20"/>
+              </w:rPr>
+            </w:pPr>
+          </w:p>
+        </w:tc>
+        <w:tc>
+          <w:tcPr>
+            <w:tcW w:w="1710" w:type="dxa"/>
+          </w:tcPr>
+          <w:p>
+            <w:pPr>
+              <w:jc w:val="both"/>
+              <w:rPr>
+                <w:sz w:val="20"/>
+                <w:szCs w:val="20"/>
+              </w:rPr>
+            </w:pPr>
+          </w:p>
+        </w:tc>
+      </w:tr>
+    </w:tbl>
+    <w:p>
+      <w:pPr>
+        <w:jc w:val="both"/>
         <w:rPr>
-          <w:rStyle w:val="Heading3Char"/>
+          <w:b/>
         </w:rPr>
-        <w:t>Endemicity status</w:t>
-      </w:r>
+      </w:pPr>
     </w:p>
     <w:p>
       <w:pPr>
         <w:jc w:val="both"/>
-      </w:pPr>
-      <w:r>
-        <w:t>It takes it from Endemicity variables in GHO dataset. It replaces the code by “</w:t>
-      </w:r>
-      <w:r>
-        <w:t>Endemic</w:t>
-      </w:r>
-      <w:r>
-        <w:t>”</w:t>
-      </w:r>
-      <w:r>
-        <w:t xml:space="preserve">, </w:t>
-      </w:r>
-      <w:r>
-        <w:t>“</w:t>
-      </w:r>
-      <w:r>
-        <w:t>Previously</w:t>
-      </w:r>
-      <w:r>
-        <w:t xml:space="preserve"> </w:t>
-      </w:r>
-      <w:r>
-        <w:t>endemic</w:t>
-      </w:r>
-      <w:r>
-        <w:t>”</w:t>
-      </w:r>
-      <w:r>
-        <w:t xml:space="preserve"> or </w:t>
-      </w:r>
-      <w:r>
-        <w:t>“</w:t>
-      </w:r>
-      <w:r>
-        <w:t>Non endemic</w:t>
-      </w:r>
-      <w:r>
-        <w:t>”. It puts “No data” if other code</w:t>
-      </w:r>
-      <w:r>
-        <w:t xml:space="preserve"> is</w:t>
-      </w:r>
-      <w:r>
-        <w:t xml:space="preserve"> found or not data found at all.</w:t>
-      </w:r>
+        <w:rPr>
+          <w:b/>
+        </w:rPr>
+      </w:pPr>
     </w:p>
     <w:p>
       <w:pPr>
-        <w:pStyle w:val="Heading3"/>
-      </w:pPr>
-      <w:r>
-        <w:t>Number of new cases (incidence):</w:t>
-      </w:r>
+        <w:jc w:val="both"/>
+        <w:rPr>
+          <w:b/>
+        </w:rPr>
+      </w:pPr>
     </w:p>
     <w:p>
       <w:pPr>
         <w:jc w:val="both"/>
         <w:rPr>
-          <w:rFonts w:ascii="Courier New" w:hAnsi="Courier New" w:cs="Courier New"/>
-          <w:color w:val="1A1AA6"/>
-          <w:sz w:val="20"/>
-          <w:szCs w:val="20"/>
+          <w:b/>
         </w:rPr>
       </w:pPr>
-      <w:r>
-        <w:t xml:space="preserve">Come from </w:t>
-      </w:r>
-      <w:r>
-        <w:rPr>
-          <w:rFonts w:ascii="Courier New" w:hAnsi="Courier New" w:cs="Courier New"/>
-          <w:color w:val="1A1AA6"/>
-          <w:sz w:val="20"/>
-          <w:szCs w:val="20"/>
-        </w:rPr>
-        <w:t>CL_EPI_Type, ACL_EPI_Type, ZCL_EPI_Type, MCL_GEN_EPID_cases, , PKDL_GEN_EPID_cases, VL_EPI_Type and CC New</w:t>
-      </w:r>
     </w:p>
     <w:p>
       <w:pPr>
         <w:jc w:val="both"/>
         <w:rPr>
-          <w:rFonts w:ascii="Courier New" w:hAnsi="Courier New" w:cs="Courier New"/>
-          <w:color w:val="1A1AA6"/>
-          <w:sz w:val="20"/>
-          <w:szCs w:val="20"/>
+          <w:b/>
         </w:rPr>
       </w:pPr>
     </w:p>
     <w:p>
       <w:pPr>
-        <w:pStyle w:val="Heading3"/>
+        <w:jc w:val="both"/>
         <w:rPr>
-          <w:shd w:val="clear" w:color="auto" w:fill="FFFFFF"/>
+          <w:b/>
         </w:rPr>
       </w:pPr>
-      <w:r>
-        <w:rPr>
-          <w:shd w:val="clear" w:color="auto" w:fill="FFFFFF"/>
-        </w:rPr>
-        <w:t>Number of relapse cases:</w:t>
-      </w:r>
     </w:p>
     <w:p>
       <w:pPr>
         <w:jc w:val="both"/>
         <w:rPr>
-          <w:rFonts w:ascii="Arial" w:hAnsi="Arial" w:cs="Arial"/>
-          <w:color w:val="333333"/>
-          <w:sz w:val="21"/>
-          <w:szCs w:val="21"/>
-          <w:shd w:val="clear" w:color="auto" w:fill="FFFFFF"/>
+          <w:b/>
         </w:rPr>
       </w:pPr>
-      <w:r>
-        <w:t xml:space="preserve">Come from </w:t>
-      </w:r>
-      <w:r>
-        <w:rPr>
-          <w:rFonts w:ascii="Courier New" w:hAnsi="Courier New" w:cs="Courier New"/>
-          <w:color w:val="1A1AA6"/>
-          <w:sz w:val="20"/>
-          <w:szCs w:val="20"/>
-        </w:rPr>
-        <w:t>CL_EPI_Type, ACL_EPI_Type, ZCL_EPI_Type, VL_EPI_Type and CC Relapse</w:t>
-      </w:r>
     </w:p>
     <w:p>
       <w:pPr>
-        <w:pStyle w:val="Heading3"/>
+        <w:jc w:val="both"/>
         <w:rPr>
-          <w:shd w:val="clear" w:color="auto" w:fill="FFFFFF"/>
+          <w:b/>
         </w:rPr>
       </w:pPr>
-      <w:r>
-        <w:rPr>
-          <w:shd w:val="clear" w:color="auto" w:fill="FFFFFF"/>
-        </w:rPr>
-        <w:t xml:space="preserve">Total number of cases: </w:t>
-      </w:r>
     </w:p>
     <w:p>
       <w:pPr>
         <w:jc w:val="both"/>
         <w:rPr>
-          <w:rFonts w:ascii="Courier New" w:hAnsi="Courier New" w:cs="Courier New"/>
-          <w:color w:val="1A1AA6"/>
-          <w:sz w:val="20"/>
-          <w:szCs w:val="20"/>
+          <w:b/>
         </w:rPr>
       </w:pPr>
-      <w:r>
-        <w:rPr>
-          <w:rFonts w:ascii="Arial" w:hAnsi="Arial" w:cs="Arial"/>
-          <w:color w:val="333333"/>
-          <w:sz w:val="21"/>
-          <w:szCs w:val="21"/>
-          <w:shd w:val="clear" w:color="auto" w:fill="FFFFFF"/>
-        </w:rPr>
-        <w:t>The App adds the number of new, relapse and (CC) “</w:t>
-      </w:r>
-      <w:r>
-        <w:rPr>
-          <w:rFonts w:ascii="Courier New" w:hAnsi="Courier New" w:cs="Courier New"/>
-          <w:color w:val="1A1AA6"/>
-          <w:sz w:val="20"/>
-          <w:szCs w:val="20"/>
-        </w:rPr>
-        <w:t>Type unspecified” cases.</w:t>
-      </w:r>
     </w:p>
     <w:p>
       <w:pPr>
         <w:jc w:val="both"/>
+        <w:rPr>
+          <w:b/>
+        </w:rPr>
       </w:pPr>
     </w:p>
     <w:p>
       <w:pPr>
-        <w:pStyle w:val="Heading3"/>
+        <w:jc w:val="both"/>
         <w:rPr>
-          <w:shd w:val="clear" w:color="auto" w:fill="FFFFFF"/>
+          <w:b/>
         </w:rPr>
       </w:pPr>
-      <w:r>
-        <w:rPr>
-          <w:shd w:val="clear" w:color="auto" w:fill="FFFFFF"/>
-        </w:rPr>
-        <w:lastRenderedPageBreak/>
-        <w:t>Incidence rate</w:t>
-      </w:r>
     </w:p>
     <w:p>
       <w:pPr>
         <w:jc w:val="both"/>
-      </w:pPr>
-      <w:r>
         <w:rPr>
-          <w:rFonts w:ascii="Helvetica" w:hAnsi="Helvetica" w:cs="Helvetica"/>
-          <w:color w:val="000000"/>
-          <w:sz w:val="23"/>
-          <w:szCs w:val="23"/>
-          <w:shd w:val="clear" w:color="auto" w:fill="FFFFFF"/>
+          <w:b/>
         </w:rPr>
-        <w:t>New cases / pop_at_risk</w:t>
-      </w:r>
-      <w:r>
-        <w:t xml:space="preserve">. </w:t>
-      </w:r>
-      <w:r>
-        <w:rPr>
-          <w:rFonts w:ascii="Helvetica" w:hAnsi="Helvetica" w:cs="Helvetica"/>
-          <w:color w:val="333333"/>
-          <w:sz w:val="21"/>
-          <w:szCs w:val="21"/>
-          <w:shd w:val="clear" w:color="auto" w:fill="FFFFFF"/>
-        </w:rPr>
-        <w:t>If </w:t>
-      </w:r>
-      <w:r>
-        <w:rPr>
-          <w:rStyle w:val="HTMLCode"/>
-          <w:rFonts w:ascii="Consolas" w:eastAsiaTheme="majorEastAsia" w:hAnsi="Consolas"/>
-          <w:color w:val="333333"/>
-          <w:sz w:val="21"/>
-          <w:szCs w:val="21"/>
-        </w:rPr>
-        <w:t>pop at risk</w:t>
-      </w:r>
-      <w:r>
-        <w:rPr>
-          <w:rFonts w:ascii="Helvetica" w:hAnsi="Helvetica" w:cs="Helvetica"/>
-          <w:color w:val="333333"/>
-          <w:sz w:val="21"/>
-          <w:szCs w:val="21"/>
-          <w:shd w:val="clear" w:color="auto" w:fill="FFFFFF"/>
-        </w:rPr>
-        <w:t> is 0, the incidence text shows N/A.</w:t>
-      </w:r>
+      </w:pPr>
     </w:p>
     <w:p>
       <w:pPr>
@@ -708,7 +3762,6 @@
     </w:p>
     <w:p/>
     <w:p>
-      <w:bookmarkStart w:id="0" w:name="_GoBack"/>
       <w:r>
         <w:t xml:space="preserve">New cases by provenance / </w:t>
       </w:r>
@@ -716,12 +3769,12 @@
         <w:t>PopUN</w:t>
       </w:r>
     </w:p>
-    <w:bookmarkEnd w:id="0"/>
     <w:p>
       <w:pPr>
         <w:pStyle w:val="Heading2"/>
       </w:pPr>
       <w:r>
+        <w:lastRenderedPageBreak/>
         <w:t>Maps section</w:t>
       </w:r>
     </w:p>
@@ -2531,7 +5584,7 @@
 </file>
 
 <file path=customXml/itemProps1.xml><?xml version="1.0" encoding="utf-8"?>
-<ds:datastoreItem xmlns:ds="http://schemas.openxmlformats.org/officeDocument/2006/customXml" ds:itemID="{88A5F909-5A29-4DD6-939D-FC2D186AB55C}">
+<ds:datastoreItem xmlns:ds="http://schemas.openxmlformats.org/officeDocument/2006/customXml" ds:itemID="{B3ED9B06-11A5-4E75-9B4A-F2F2C634684D}">
   <ds:schemaRefs>
     <ds:schemaRef ds:uri="http://schemas.openxmlformats.org/officeDocument/2006/bibliography"/>
   </ds:schemaRefs>

</xml_diff>